<commit_message>
agrego mas ejercicios de programacion
</commit_message>
<xml_diff>
--- a/matematica/tp1_parte1/TP1_logica_proposicional.docx
+++ b/matematica/tp1_parte1/TP1_logica_proposicional.docx
@@ -4047,6 +4047,7 @@
             </w:r>
           </w:p>
         </w:tc>
+        <w:bookmarkStart w:id="0" w:name="_GoBack"/>
         <w:tc>
           <w:tcPr>
             <w:tcW w:w="9355" w:type="dxa"/>
@@ -4177,286 +4178,15 @@
               <w:t xml:space="preserve">  Absorcion</w:t>
             </w:r>
           </w:p>
-          <w:p>
-            <w:pPr>
-              <w:jc w:val="center"/>
+          <w:bookmarkEnd w:id="0"/>
+          <w:p>
+            <w:pPr>
               <w:rPr>
                 <w:rFonts w:asciiTheme="minorHAnsi" w:eastAsia="Cambria Math" w:hAnsiTheme="minorHAnsi" w:cstheme="minorHAnsi"/>
                 <w:sz w:val="24"/>
                 <w:szCs w:val="24"/>
               </w:rPr>
             </w:pPr>
-            <m:oMath>
-              <m:d>
-                <m:dPr>
-                  <m:ctrlPr>
-                    <w:rPr>
-                      <w:rFonts w:ascii="Cambria Math" w:eastAsia="Cambria Math" w:hAnsi="Cambria Math" w:cstheme="minorHAnsi"/>
-                      <w:sz w:val="24"/>
-                      <w:szCs w:val="24"/>
-                    </w:rPr>
-                  </m:ctrlPr>
-                </m:dPr>
-                <m:e>
-                  <m:r>
-                    <w:rPr>
-                      <w:rFonts w:ascii="Cambria Math" w:hAnsi="Cambria Math" w:cstheme="minorHAnsi"/>
-                    </w:rPr>
-                    <m:t>¬</m:t>
-                  </m:r>
-                  <m:r>
-                    <w:rPr>
-                      <w:rFonts w:ascii="Cambria Math" w:eastAsia="Cambria Math" w:hAnsi="Cambria Math" w:cstheme="minorHAnsi"/>
-                      <w:sz w:val="24"/>
-                      <w:szCs w:val="24"/>
-                    </w:rPr>
-                    <m:t>p∧¬q</m:t>
-                  </m:r>
-                </m:e>
-              </m:d>
-              <m:r>
-                <w:rPr>
-                  <w:rFonts w:ascii="Cambria Math" w:eastAsia="Cambria Math" w:hAnsi="Cambria Math" w:cstheme="minorHAnsi"/>
-                  <w:sz w:val="24"/>
-                  <w:szCs w:val="24"/>
-                </w:rPr>
-                <m:t xml:space="preserve"> ∧r ∨</m:t>
-              </m:r>
-              <m:d>
-                <m:dPr>
-                  <m:ctrlPr>
-                    <w:rPr>
-                      <w:rFonts w:ascii="Cambria Math" w:eastAsia="Cambria Math" w:hAnsi="Cambria Math" w:cstheme="minorHAnsi"/>
-                      <w:sz w:val="24"/>
-                      <w:szCs w:val="24"/>
-                    </w:rPr>
-                  </m:ctrlPr>
-                </m:dPr>
-                <m:e>
-                  <m:r>
-                    <w:rPr>
-                      <w:rFonts w:ascii="Cambria Math" w:eastAsia="Cambria Math" w:hAnsi="Cambria Math" w:cstheme="minorHAnsi"/>
-                      <w:sz w:val="24"/>
-                      <w:szCs w:val="24"/>
-                    </w:rPr>
-                    <m:t>q∧r</m:t>
-                  </m:r>
-                </m:e>
-              </m:d>
-              <m:r>
-                <w:rPr>
-                  <w:rFonts w:ascii="Cambria Math" w:eastAsia="Cambria Math" w:hAnsi="Cambria Math" w:cstheme="minorHAnsi"/>
-                  <w:sz w:val="24"/>
-                  <w:szCs w:val="24"/>
-                </w:rPr>
-                <m:t>≡r</m:t>
-              </m:r>
-            </m:oMath>
-            <w:r>
-              <w:rPr>
-                <w:rFonts w:asciiTheme="minorHAnsi" w:eastAsia="Cambria Math" w:hAnsiTheme="minorHAnsi" w:cstheme="minorHAnsi"/>
-                <w:sz w:val="24"/>
-                <w:szCs w:val="24"/>
-              </w:rPr>
-              <w:t xml:space="preserve">    </w:t>
-            </w:r>
-            <w:r>
-              <w:rPr>
-                <w:rFonts w:asciiTheme="minorHAnsi" w:eastAsia="Cambria Math" w:hAnsiTheme="minorHAnsi" w:cstheme="minorHAnsi"/>
-                <w:sz w:val="24"/>
-                <w:szCs w:val="24"/>
-              </w:rPr>
-              <w:t>Asociativa</w:t>
-            </w:r>
-          </w:p>
-          <w:p>
-            <w:pPr>
-              <w:jc w:val="center"/>
-              <w:rPr>
-                <w:rFonts w:asciiTheme="minorHAnsi" w:eastAsia="Cambria Math" w:hAnsiTheme="minorHAnsi" w:cstheme="minorHAnsi"/>
-                <w:sz w:val="24"/>
-                <w:szCs w:val="24"/>
-              </w:rPr>
-            </w:pPr>
-            <m:oMath>
-              <m:r>
-                <w:rPr>
-                  <w:rFonts w:ascii="Cambria Math" w:hAnsi="Cambria Math" w:cstheme="minorHAnsi"/>
-                </w:rPr>
-                <m:t>¬</m:t>
-              </m:r>
-              <m:r>
-                <w:rPr>
-                  <w:rFonts w:ascii="Cambria Math" w:eastAsia="Cambria Math" w:hAnsi="Cambria Math" w:cstheme="minorHAnsi"/>
-                  <w:sz w:val="24"/>
-                  <w:szCs w:val="24"/>
-                </w:rPr>
-                <m:t>p∧(¬q ∧r)∨</m:t>
-              </m:r>
-              <m:d>
-                <m:dPr>
-                  <m:ctrlPr>
-                    <w:rPr>
-                      <w:rFonts w:ascii="Cambria Math" w:eastAsia="Cambria Math" w:hAnsi="Cambria Math" w:cstheme="minorHAnsi"/>
-                      <w:sz w:val="24"/>
-                      <w:szCs w:val="24"/>
-                    </w:rPr>
-                  </m:ctrlPr>
-                </m:dPr>
-                <m:e>
-                  <m:r>
-                    <w:rPr>
-                      <w:rFonts w:ascii="Cambria Math" w:eastAsia="Cambria Math" w:hAnsi="Cambria Math" w:cstheme="minorHAnsi"/>
-                      <w:sz w:val="24"/>
-                      <w:szCs w:val="24"/>
-                    </w:rPr>
-                    <m:t>q∧r</m:t>
-                  </m:r>
-                </m:e>
-              </m:d>
-              <m:r>
-                <w:rPr>
-                  <w:rFonts w:ascii="Cambria Math" w:eastAsia="Cambria Math" w:hAnsi="Cambria Math" w:cstheme="minorHAnsi"/>
-                  <w:sz w:val="24"/>
-                  <w:szCs w:val="24"/>
-                </w:rPr>
-                <m:t>≡r</m:t>
-              </m:r>
-            </m:oMath>
-            <w:r>
-              <w:rPr>
-                <w:rFonts w:asciiTheme="minorHAnsi" w:eastAsia="Cambria Math" w:hAnsiTheme="minorHAnsi" w:cstheme="minorHAnsi"/>
-                <w:sz w:val="24"/>
-                <w:szCs w:val="24"/>
-              </w:rPr>
-              <w:t xml:space="preserve">    </w:t>
-            </w:r>
-            <w:r>
-              <w:rPr>
-                <w:rFonts w:asciiTheme="minorHAnsi" w:eastAsia="Cambria Math" w:hAnsiTheme="minorHAnsi" w:cstheme="minorHAnsi"/>
-                <w:sz w:val="24"/>
-                <w:szCs w:val="24"/>
-              </w:rPr>
-              <w:t xml:space="preserve"> Distributiva</w:t>
-            </w:r>
-          </w:p>
-          <w:p>
-            <w:pPr>
-              <w:jc w:val="center"/>
-              <w:rPr>
-                <w:rFonts w:asciiTheme="minorHAnsi" w:eastAsia="Cambria Math" w:hAnsiTheme="minorHAnsi" w:cstheme="minorHAnsi"/>
-                <w:sz w:val="24"/>
-                <w:szCs w:val="24"/>
-              </w:rPr>
-            </w:pPr>
-            <m:oMath>
-              <m:r>
-                <w:rPr>
-                  <w:rFonts w:ascii="Cambria Math" w:hAnsi="Cambria Math" w:cstheme="minorHAnsi"/>
-                </w:rPr>
-                <m:t>¬</m:t>
-              </m:r>
-              <m:r>
-                <w:rPr>
-                  <w:rFonts w:ascii="Cambria Math" w:eastAsia="Cambria Math" w:hAnsi="Cambria Math" w:cstheme="minorHAnsi"/>
-                  <w:sz w:val="24"/>
-                  <w:szCs w:val="24"/>
-                </w:rPr>
-                <m:t>p∧r ∧(¬q ∨  q)≡r</m:t>
-              </m:r>
-            </m:oMath>
-            <w:r>
-              <w:rPr>
-                <w:rFonts w:asciiTheme="minorHAnsi" w:eastAsia="Cambria Math" w:hAnsiTheme="minorHAnsi" w:cstheme="minorHAnsi"/>
-                <w:sz w:val="24"/>
-                <w:szCs w:val="24"/>
-              </w:rPr>
-              <w:t xml:space="preserve">     Complemento  y Asociativa</w:t>
-            </w:r>
-          </w:p>
-          <w:p>
-            <w:pPr>
-              <w:jc w:val="center"/>
-              <w:rPr>
-                <w:rFonts w:asciiTheme="minorHAnsi" w:eastAsia="Cambria Math" w:hAnsiTheme="minorHAnsi" w:cstheme="minorHAnsi"/>
-                <w:sz w:val="24"/>
-                <w:szCs w:val="24"/>
-              </w:rPr>
-            </w:pPr>
-            <m:oMath>
-              <m:r>
-                <w:rPr>
-                  <w:rFonts w:ascii="Cambria Math" w:hAnsi="Cambria Math" w:cstheme="minorHAnsi"/>
-                </w:rPr>
-                <m:t>¬</m:t>
-              </m:r>
-              <m:r>
-                <w:rPr>
-                  <w:rFonts w:ascii="Cambria Math" w:eastAsia="Cambria Math" w:hAnsi="Cambria Math" w:cstheme="minorHAnsi"/>
-                  <w:sz w:val="24"/>
-                  <w:szCs w:val="24"/>
-                </w:rPr>
-                <m:t>p∧(r ∧T)≡r</m:t>
-              </m:r>
-            </m:oMath>
-            <w:r>
-              <w:rPr>
-                <w:rFonts w:asciiTheme="minorHAnsi" w:eastAsia="Cambria Math" w:hAnsiTheme="minorHAnsi" w:cstheme="minorHAnsi"/>
-                <w:sz w:val="24"/>
-                <w:szCs w:val="24"/>
-              </w:rPr>
-              <w:t xml:space="preserve">   Identidad</w:t>
-            </w:r>
-          </w:p>
-          <w:p>
-            <w:pPr>
-              <w:jc w:val="center"/>
-              <w:rPr>
-                <w:rFonts w:asciiTheme="minorHAnsi" w:eastAsia="Cambria Math" w:hAnsiTheme="minorHAnsi" w:cstheme="minorHAnsi"/>
-                <w:sz w:val="24"/>
-                <w:szCs w:val="24"/>
-              </w:rPr>
-            </w:pPr>
-            <m:oMath>
-              <m:r>
-                <w:rPr>
-                  <w:rFonts w:ascii="Cambria Math" w:hAnsi="Cambria Math" w:cstheme="minorHAnsi"/>
-                </w:rPr>
-                <m:t>¬</m:t>
-              </m:r>
-              <m:r>
-                <w:rPr>
-                  <w:rFonts w:ascii="Cambria Math" w:eastAsia="Cambria Math" w:hAnsi="Cambria Math" w:cstheme="minorHAnsi"/>
-                  <w:sz w:val="24"/>
-                  <w:szCs w:val="24"/>
-                </w:rPr>
-                <m:t>p∧r ≡r</m:t>
-              </m:r>
-            </m:oMath>
-            <w:r>
-              <w:rPr>
-                <w:rFonts w:asciiTheme="minorHAnsi" w:eastAsia="Cambria Math" w:hAnsiTheme="minorHAnsi" w:cstheme="minorHAnsi"/>
-                <w:sz w:val="24"/>
-                <w:szCs w:val="24"/>
-              </w:rPr>
-              <w:t xml:space="preserve">  </w:t>
-            </w:r>
-            <w:r>
-              <w:rPr>
-                <w:rFonts w:asciiTheme="minorHAnsi" w:eastAsia="Cambria Math" w:hAnsiTheme="minorHAnsi" w:cstheme="minorHAnsi"/>
-                <w:sz w:val="24"/>
-                <w:szCs w:val="24"/>
-              </w:rPr>
-              <w:t xml:space="preserve">  -&gt; </w:t>
-            </w:r>
-            <w:r>
-              <w:rPr>
-                <w:rFonts w:asciiTheme="minorHAnsi" w:eastAsia="Cambria Math" w:hAnsiTheme="minorHAnsi" w:cstheme="minorHAnsi"/>
-                <w:sz w:val="28"/>
-                <w:szCs w:val="24"/>
-              </w:rPr>
-              <w:t>No se comprueba la equivalencia</w:t>
-            </w:r>
           </w:p>
           <w:p>
             <w:pPr>
@@ -4748,7 +4478,6 @@
                 <w:sz w:val="24"/>
                 <w:szCs w:val="24"/>
               </w:rPr>
-              <w:lastRenderedPageBreak/>
               <w:t>1.h</w:t>
             </w:r>
           </w:p>
@@ -5370,6 +5099,7 @@
                 <w:sz w:val="24"/>
                 <w:szCs w:val="24"/>
               </w:rPr>
+              <w:lastRenderedPageBreak/>
               <w:t>1.i</w:t>
             </w:r>
           </w:p>
@@ -6647,7 +6377,6 @@
           <w:sz w:val="24"/>
           <w:szCs w:val="24"/>
         </w:rPr>
-        <w:lastRenderedPageBreak/>
         <w:t xml:space="preserve">2- Demuestre las equivalencias siguiente comprobando las equivalencias duales </w:t>
       </w:r>
       <w:r>
@@ -6709,6 +6438,7 @@
                 <w:sz w:val="24"/>
                 <w:szCs w:val="24"/>
               </w:rPr>
+              <w:lastRenderedPageBreak/>
               <w:t>2.a</w:t>
             </w:r>
           </w:p>
@@ -7695,7 +7425,6 @@
           <w:szCs w:val="24"/>
           <w:u w:val="single"/>
         </w:rPr>
-        <w:lastRenderedPageBreak/>
         <w:t xml:space="preserve">Ejercicios complementarios y de repaso </w:t>
       </w:r>
     </w:p>
@@ -7714,6 +7443,7 @@
           <w:sz w:val="24"/>
           <w:szCs w:val="24"/>
         </w:rPr>
+        <w:lastRenderedPageBreak/>
         <w:t>4. Construya la tabla de verdad  de cada una de las siguientes proposiciones</w:t>
       </w:r>
     </w:p>
@@ -12114,7 +11844,6 @@
                 <w:sz w:val="24"/>
                 <w:szCs w:val="24"/>
               </w:rPr>
-              <w:lastRenderedPageBreak/>
               <w:t>4.e</w:t>
             </w:r>
           </w:p>
@@ -14122,6 +13851,7 @@
                       <w:sz w:val="24"/>
                       <w:szCs w:val="24"/>
                     </w:rPr>
+                    <w:lastRenderedPageBreak/>
                     <w:t>p</w:t>
                   </w:r>
                 </w:p>
@@ -17150,6 +16880,7 @@
                       <w:sz w:val="24"/>
                       <w:szCs w:val="24"/>
                     </w:rPr>
+                    <w:lastRenderedPageBreak/>
                     <w:t>p</w:t>
                   </w:r>
                 </w:p>
@@ -19816,6 +19547,7 @@
                       <w:sz w:val="24"/>
                       <w:szCs w:val="24"/>
                     </w:rPr>
+                    <w:lastRenderedPageBreak/>
                     <w:t>V</w:t>
                   </w:r>
                 </w:p>
@@ -23977,6 +23709,7 @@
                       <w:sz w:val="24"/>
                       <w:szCs w:val="24"/>
                     </w:rPr>
+                    <w:lastRenderedPageBreak/>
                     <w:t>V</w:t>
                   </w:r>
                 </w:p>
@@ -27386,7 +27119,6 @@
                 <w:sz w:val="24"/>
                 <w:szCs w:val="24"/>
               </w:rPr>
-              <w:lastRenderedPageBreak/>
               <w:t>5.b</w:t>
             </w:r>
           </w:p>
@@ -27901,7 +27633,6 @@
                       <w:sz w:val="24"/>
                       <w:szCs w:val="24"/>
                     </w:rPr>
-                    <w:lastRenderedPageBreak/>
                     <w:t>V</w:t>
                   </w:r>
                 </w:p>
@@ -28090,6 +27821,7 @@
                       <w:sz w:val="24"/>
                       <w:szCs w:val="24"/>
                     </w:rPr>
+                    <w:lastRenderedPageBreak/>
                     <w:t>V</w:t>
                   </w:r>
                 </w:p>
@@ -31252,7 +30984,6 @@
                 <w:sz w:val="24"/>
                 <w:szCs w:val="24"/>
               </w:rPr>
-              <w:lastRenderedPageBreak/>
               <w:t>5.d</w:t>
             </w:r>
           </w:p>
@@ -33349,6 +33080,7 @@
                 <w:sz w:val="24"/>
                 <w:szCs w:val="24"/>
               </w:rPr>
+              <w:lastRenderedPageBreak/>
               <w:t>5.e</w:t>
             </w:r>
           </w:p>
@@ -34024,7 +33756,6 @@
                 <w:sz w:val="24"/>
                 <w:szCs w:val="24"/>
               </w:rPr>
-              <w:lastRenderedPageBreak/>
               <w:t>5.f</w:t>
             </w:r>
             <w:r>
@@ -35940,6 +35671,7 @@
                 <w:sz w:val="24"/>
                 <w:szCs w:val="24"/>
               </w:rPr>
+              <w:lastRenderedPageBreak/>
               <w:t>6.c)</w:t>
             </w:r>
           </w:p>
@@ -38563,7 +38295,6 @@
                 <w:sz w:val="24"/>
                 <w:szCs w:val="24"/>
               </w:rPr>
-              <w:lastRenderedPageBreak/>
               <w:t>6.e)</w:t>
             </w:r>
           </w:p>
@@ -38680,6 +38411,7 @@
                       <w:szCs w:val="24"/>
                       <w:highlight w:val="yellow"/>
                     </w:rPr>
+                    <w:lastRenderedPageBreak/>
                     <w:t>p</w:t>
                   </w:r>
                 </w:p>
@@ -40390,8 +40122,6 @@
             </w:r>
           </w:p>
         </w:tc>
-        <w:bookmarkStart w:id="0" w:name="_GoBack"/>
-        <w:bookmarkEnd w:id="0"/>
       </w:tr>
       <w:tr>
         <w:tc>
@@ -42709,7 +42439,7 @@
 </file>
 
 <file path=customXml/itemProps2.xml><?xml version="1.0" encoding="utf-8"?>
-<ds:datastoreItem xmlns:ds="http://schemas.openxmlformats.org/officeDocument/2006/customXml" ds:itemID="{DE688527-5558-4253-917B-34F5EBCA7FE5}">
+<ds:datastoreItem xmlns:ds="http://schemas.openxmlformats.org/officeDocument/2006/customXml" ds:itemID="{2453C0BE-2AA0-4125-9DBF-8B428FD30850}">
   <ds:schemaRefs>
     <ds:schemaRef ds:uri="http://schemas.openxmlformats.org/officeDocument/2006/bibliography"/>
   </ds:schemaRefs>

</xml_diff>

<commit_message>
corrijo uno de los ejercicios del tp 1 de matematicas
</commit_message>
<xml_diff>
--- a/matematica/tp1_parte1/TP1_logica_proposicional.docx
+++ b/matematica/tp1_parte1/TP1_logica_proposicional.docx
@@ -136,82 +136,7 @@
     </w:p>
     <w:p>
       <w:pPr>
-        <w:ind w:left="1699"/>
-        <w:rPr>
-          <w:rFonts w:ascii="Times New Roman" w:eastAsia="Times New Roman" w:hAnsi="Times New Roman" w:cs="Times New Roman"/>
-          <w:color w:val="000000"/>
-        </w:rPr>
-      </w:pPr>
-      <w:proofErr w:type="spellStart"/>
-      <w:r>
-        <w:rPr>
-          <w:rFonts w:ascii="Times New Roman" w:eastAsia="Times New Roman" w:hAnsi="Times New Roman" w:cs="Times New Roman"/>
-          <w:color w:val="000000"/>
-        </w:rPr>
-        <w:t>Amodio</w:t>
-      </w:r>
-      <w:proofErr w:type="spellEnd"/>
-      <w:r>
-        <w:rPr>
-          <w:rFonts w:ascii="Times New Roman" w:eastAsia="Times New Roman" w:hAnsi="Times New Roman" w:cs="Times New Roman"/>
-          <w:color w:val="000000"/>
-        </w:rPr>
-        <w:t xml:space="preserve"> </w:t>
-      </w:r>
-      <w:proofErr w:type="spellStart"/>
-      <w:proofErr w:type="gramStart"/>
-      <w:r>
-        <w:rPr>
-          <w:rFonts w:ascii="Times New Roman" w:eastAsia="Times New Roman" w:hAnsi="Times New Roman" w:cs="Times New Roman"/>
-          <w:color w:val="000000"/>
-        </w:rPr>
-        <w:t>Ailen</w:t>
-      </w:r>
-      <w:proofErr w:type="spellEnd"/>
-      <w:r>
-        <w:rPr>
-          <w:rFonts w:ascii="Times New Roman" w:eastAsia="Times New Roman" w:hAnsi="Times New Roman" w:cs="Times New Roman"/>
-          <w:color w:val="000000"/>
-        </w:rPr>
-        <w:t xml:space="preserve"> ,</w:t>
-      </w:r>
-      <w:proofErr w:type="gramEnd"/>
-      <w:r>
-        <w:rPr>
-          <w:rFonts w:ascii="Times New Roman" w:eastAsia="Times New Roman" w:hAnsi="Times New Roman" w:cs="Times New Roman"/>
-          <w:color w:val="000000"/>
-        </w:rPr>
-        <w:t xml:space="preserve"> DNI 39.102.858</w:t>
-      </w:r>
-    </w:p>
-    <w:p>
-      <w:pPr>
-        <w:ind w:left="1699"/>
-        <w:rPr>
-          <w:rFonts w:ascii="Times New Roman" w:eastAsia="Times New Roman" w:hAnsi="Times New Roman" w:cs="Times New Roman"/>
-          <w:color w:val="000000"/>
-        </w:rPr>
-      </w:pPr>
-      <w:proofErr w:type="spellStart"/>
-      <w:r>
-        <w:rPr>
-          <w:rFonts w:ascii="Times New Roman" w:eastAsia="Times New Roman" w:hAnsi="Times New Roman" w:cs="Times New Roman"/>
-          <w:color w:val="000000"/>
-        </w:rPr>
-        <w:t>Baiz</w:t>
-      </w:r>
-      <w:proofErr w:type="spellEnd"/>
-      <w:r>
-        <w:rPr>
-          <w:rFonts w:ascii="Times New Roman" w:eastAsia="Times New Roman" w:hAnsi="Times New Roman" w:cs="Times New Roman"/>
-          <w:color w:val="000000"/>
-        </w:rPr>
-        <w:t xml:space="preserve"> Maximiliano DNI 27.713.895</w:t>
-      </w:r>
-    </w:p>
-    <w:p>
-      <w:pPr>
-        <w:ind w:left="1699"/>
+        <w:ind w:left="979" w:firstLine="720"/>
         <w:rPr>
           <w:rFonts w:ascii="Times New Roman" w:eastAsia="Times New Roman" w:hAnsi="Times New Roman" w:cs="Times New Roman"/>
           <w:color w:val="000000"/>
@@ -361,6 +286,24 @@
     </w:p>
     <w:p>
       <w:pPr>
+        <w:jc w:val="center"/>
+        <w:rPr>
+          <w:rFonts w:ascii="Cambria" w:eastAsia="Cambria" w:hAnsi="Cambria" w:cs="Cambria"/>
+          <w:b/>
+        </w:rPr>
+      </w:pPr>
+    </w:p>
+    <w:p>
+      <w:pPr>
+        <w:jc w:val="center"/>
+        <w:rPr>
+          <w:rFonts w:ascii="Cambria" w:eastAsia="Cambria" w:hAnsi="Cambria" w:cs="Cambria"/>
+          <w:b/>
+        </w:rPr>
+      </w:pPr>
+    </w:p>
+    <w:p>
+      <w:pPr>
         <w:numPr>
           <w:ilvl w:val="0"/>
           <w:numId w:val="2"/>
@@ -423,7 +366,7 @@
     <w:tbl>
       <w:tblPr>
         <w:tblStyle w:val="a"/>
-        <w:tblW w:w="10456" w:type="dxa"/>
+        <w:tblW w:w="13008" w:type="dxa"/>
         <w:tblInd w:w="0" w:type="dxa"/>
         <w:tblBorders>
           <w:top w:val="nil"/>
@@ -438,7 +381,7 @@
       </w:tblPr>
       <w:tblGrid>
         <w:gridCol w:w="1101"/>
-        <w:gridCol w:w="9355"/>
+        <w:gridCol w:w="11907"/>
       </w:tblGrid>
       <w:tr>
         <w:tc>
@@ -465,7 +408,7 @@
         </w:tc>
         <w:tc>
           <w:tcPr>
-            <w:tcW w:w="9355" w:type="dxa"/>
+            <w:tcW w:w="11907" w:type="dxa"/>
           </w:tcPr>
           <w:p>
             <w:pPr>
@@ -477,107 +420,111 @@
                 <w:szCs w:val="24"/>
               </w:rPr>
             </w:pPr>
-            <m:oMathPara>
-              <m:oMathParaPr>
-                <m:jc m:val="center"/>
-              </m:oMathParaPr>
-              <m:oMath>
-                <m:d>
-                  <m:dPr>
-                    <m:ctrlPr>
-                      <w:rPr>
-                        <w:rFonts w:ascii="Cambria Math" w:eastAsia="Cambria Math" w:hAnsi="Cambria Math" w:cstheme="minorHAnsi"/>
-                        <w:kern w:val="16"/>
-                        <w:sz w:val="24"/>
-                        <w:szCs w:val="24"/>
-                      </w:rPr>
-                    </m:ctrlPr>
-                  </m:dPr>
-                  <m:e>
-                    <m:r>
-                      <w:rPr>
-                        <w:rFonts w:ascii="Cambria Math" w:hAnsi="Cambria Math" w:cstheme="minorHAnsi"/>
-                        <w:kern w:val="16"/>
-                      </w:rPr>
-                      <m:t>¬</m:t>
-                    </m:r>
-                    <m:r>
-                      <w:rPr>
-                        <w:rFonts w:ascii="Cambria Math" w:eastAsia="Cambria Math" w:hAnsi="Cambria Math" w:cstheme="minorHAnsi"/>
-                        <w:kern w:val="16"/>
-                        <w:sz w:val="24"/>
-                        <w:szCs w:val="24"/>
-                      </w:rPr>
-                      <m:t>p∨q</m:t>
-                    </m:r>
-                  </m:e>
-                </m:d>
-                <m:r>
-                  <w:rPr>
-                    <w:rFonts w:ascii="Cambria Math" w:eastAsia="Cambria Math" w:hAnsi="Cambria Math" w:cstheme="minorHAnsi"/>
-                    <w:kern w:val="16"/>
-                    <w:sz w:val="24"/>
-                    <w:szCs w:val="24"/>
-                  </w:rPr>
-                  <m:t>∧</m:t>
-                </m:r>
-                <m:d>
-                  <m:dPr>
-                    <m:ctrlPr>
-                      <w:rPr>
-                        <w:rFonts w:ascii="Cambria Math" w:eastAsia="Cambria Math" w:hAnsi="Cambria Math" w:cstheme="minorHAnsi"/>
-                        <w:kern w:val="16"/>
-                        <w:sz w:val="24"/>
-                        <w:szCs w:val="24"/>
-                      </w:rPr>
-                    </m:ctrlPr>
-                  </m:dPr>
-                  <m:e>
-                    <m:r>
-                      <w:rPr>
-                        <w:rFonts w:ascii="Cambria Math" w:eastAsia="Cambria Math" w:hAnsi="Cambria Math" w:cstheme="minorHAnsi"/>
-                        <w:kern w:val="16"/>
-                        <w:sz w:val="24"/>
-                        <w:szCs w:val="24"/>
-                      </w:rPr>
-                      <m:t>p∧</m:t>
-                    </m:r>
-                    <m:d>
-                      <m:dPr>
-                        <m:ctrlPr>
-                          <w:rPr>
-                            <w:rFonts w:ascii="Cambria Math" w:eastAsia="Cambria Math" w:hAnsi="Cambria Math" w:cstheme="minorHAnsi"/>
-                            <w:kern w:val="16"/>
-                            <w:sz w:val="24"/>
-                            <w:szCs w:val="24"/>
-                          </w:rPr>
-                        </m:ctrlPr>
-                      </m:dPr>
-                      <m:e>
-                        <m:r>
-                          <w:rPr>
-                            <w:rFonts w:ascii="Cambria Math" w:eastAsia="Cambria Math" w:hAnsi="Cambria Math" w:cstheme="minorHAnsi"/>
-                            <w:kern w:val="16"/>
-                            <w:sz w:val="24"/>
-                            <w:szCs w:val="24"/>
-                          </w:rPr>
-                          <m:t>p∧q</m:t>
-                        </m:r>
-                      </m:e>
-                    </m:d>
-                  </m:e>
-                </m:d>
-                <m:r>
-                  <w:rPr>
-                    <w:rFonts w:ascii="Cambria Math" w:eastAsia="Cambria Math" w:hAnsi="Cambria Math" w:cstheme="minorHAnsi"/>
-                    <w:kern w:val="16"/>
-                    <w:sz w:val="24"/>
-                    <w:szCs w:val="24"/>
-                  </w:rPr>
-                  <m:t>≡p∧q</m:t>
-                </m:r>
-              </m:oMath>
-            </m:oMathPara>
+            <m:oMath>
+              <m:d>
+                <m:dPr>
+                  <m:ctrlPr>
+                    <w:rPr>
+                      <w:rFonts w:ascii="Cambria Math" w:eastAsia="Cambria Math" w:hAnsi="Cambria Math" w:cstheme="minorHAnsi"/>
+                      <w:kern w:val="16"/>
+                      <w:sz w:val="24"/>
+                      <w:szCs w:val="24"/>
+                    </w:rPr>
+                  </m:ctrlPr>
+                </m:dPr>
+                <m:e>
+                  <m:r>
+                    <w:rPr>
+                      <w:rFonts w:ascii="Cambria Math" w:hAnsi="Cambria Math" w:cstheme="minorHAnsi"/>
+                      <w:kern w:val="16"/>
+                    </w:rPr>
+                    <m:t>¬</m:t>
+                  </m:r>
+                  <m:r>
+                    <w:rPr>
+                      <w:rFonts w:ascii="Cambria Math" w:eastAsia="Cambria Math" w:hAnsi="Cambria Math" w:cstheme="minorHAnsi"/>
+                      <w:kern w:val="16"/>
+                      <w:sz w:val="24"/>
+                      <w:szCs w:val="24"/>
+                    </w:rPr>
+                    <m:t>p∨q</m:t>
+                  </m:r>
+                </m:e>
+              </m:d>
+              <m:r>
+                <w:rPr>
+                  <w:rFonts w:ascii="Cambria Math" w:eastAsia="Cambria Math" w:hAnsi="Cambria Math" w:cstheme="minorHAnsi"/>
+                  <w:kern w:val="16"/>
+                  <w:sz w:val="24"/>
+                  <w:szCs w:val="24"/>
+                </w:rPr>
+                <m:t>∧</m:t>
+              </m:r>
+              <m:d>
+                <m:dPr>
+                  <m:ctrlPr>
+                    <w:rPr>
+                      <w:rFonts w:ascii="Cambria Math" w:eastAsia="Cambria Math" w:hAnsi="Cambria Math" w:cstheme="minorHAnsi"/>
+                      <w:kern w:val="16"/>
+                      <w:sz w:val="24"/>
+                      <w:szCs w:val="24"/>
+                    </w:rPr>
+                  </m:ctrlPr>
+                </m:dPr>
+                <m:e>
+                  <m:r>
+                    <w:rPr>
+                      <w:rFonts w:ascii="Cambria Math" w:eastAsia="Cambria Math" w:hAnsi="Cambria Math" w:cstheme="minorHAnsi"/>
+                      <w:kern w:val="16"/>
+                      <w:sz w:val="24"/>
+                      <w:szCs w:val="24"/>
+                    </w:rPr>
+                    <m:t>p∧</m:t>
+                  </m:r>
+                  <m:d>
+                    <m:dPr>
+                      <m:ctrlPr>
+                        <w:rPr>
+                          <w:rFonts w:ascii="Cambria Math" w:eastAsia="Cambria Math" w:hAnsi="Cambria Math" w:cstheme="minorHAnsi"/>
+                          <w:kern w:val="16"/>
+                          <w:sz w:val="24"/>
+                          <w:szCs w:val="24"/>
+                        </w:rPr>
+                      </m:ctrlPr>
+                    </m:dPr>
+                    <m:e>
+                      <m:r>
+                        <w:rPr>
+                          <w:rFonts w:ascii="Cambria Math" w:eastAsia="Cambria Math" w:hAnsi="Cambria Math" w:cstheme="minorHAnsi"/>
+                          <w:kern w:val="16"/>
+                          <w:sz w:val="24"/>
+                          <w:szCs w:val="24"/>
+                        </w:rPr>
+                        <m:t>p∧q</m:t>
+                      </m:r>
+                    </m:e>
+                  </m:d>
+                </m:e>
+              </m:d>
+              <m:r>
+                <w:rPr>
+                  <w:rFonts w:ascii="Cambria Math" w:eastAsia="Cambria Math" w:hAnsi="Cambria Math" w:cstheme="minorHAnsi"/>
+                  <w:kern w:val="16"/>
+                  <w:sz w:val="24"/>
+                  <w:szCs w:val="24"/>
+                </w:rPr>
+                <m:t>≡p∧q</m:t>
+              </m:r>
+            </m:oMath>
+            <w:r>
+              <w:rPr>
+                <w:rFonts w:asciiTheme="minorHAnsi" w:eastAsia="Cambria Math" w:hAnsiTheme="minorHAnsi" w:cstheme="minorHAnsi"/>
+                <w:kern w:val="16"/>
+                <w:sz w:val="24"/>
+                <w:szCs w:val="24"/>
+              </w:rPr>
+              <w:t xml:space="preserve">                           Asociativa</w:t>
+            </w:r>
           </w:p>
           <w:p>
             <w:pPr>
@@ -692,8 +639,55 @@
                 <w:sz w:val="24"/>
                 <w:szCs w:val="24"/>
               </w:rPr>
-              <w:t xml:space="preserve">     Asociativa</w:t>
+              <w:t xml:space="preserve">   </w:t>
             </w:r>
+            <w:r>
+              <w:rPr>
+                <w:rFonts w:asciiTheme="minorHAnsi" w:eastAsia="Cambria Math" w:hAnsiTheme="minorHAnsi" w:cstheme="minorHAnsi"/>
+                <w:kern w:val="16"/>
+                <w:sz w:val="24"/>
+                <w:szCs w:val="24"/>
+              </w:rPr>
+              <w:t xml:space="preserve">                 </w:t>
+            </w:r>
+            <w:r>
+              <w:rPr>
+                <w:rFonts w:asciiTheme="minorHAnsi" w:eastAsia="Cambria Math" w:hAnsiTheme="minorHAnsi" w:cstheme="minorHAnsi"/>
+                <w:kern w:val="16"/>
+                <w:sz w:val="24"/>
+                <w:szCs w:val="24"/>
+              </w:rPr>
+              <w:t xml:space="preserve"> </w:t>
+            </w:r>
+            <w:r>
+              <w:rPr>
+                <w:rFonts w:asciiTheme="minorHAnsi" w:eastAsia="Cambria Math" w:hAnsiTheme="minorHAnsi" w:cstheme="minorHAnsi"/>
+                <w:kern w:val="16"/>
+                <w:sz w:val="24"/>
+                <w:szCs w:val="24"/>
+              </w:rPr>
+              <w:t xml:space="preserve">   </w:t>
+            </w:r>
+            <w:r>
+              <w:rPr>
+                <w:rFonts w:asciiTheme="minorHAnsi" w:eastAsia="Cambria Math" w:hAnsiTheme="minorHAnsi" w:cstheme="minorHAnsi"/>
+                <w:kern w:val="16"/>
+                <w:sz w:val="24"/>
+                <w:szCs w:val="24"/>
+              </w:rPr>
+              <w:t xml:space="preserve"> </w:t>
+            </w:r>
+            <w:proofErr w:type="spellStart"/>
+            <w:r>
+              <w:rPr>
+                <w:rFonts w:asciiTheme="minorHAnsi" w:eastAsia="Cambria Math" w:hAnsiTheme="minorHAnsi" w:cstheme="minorHAnsi"/>
+                <w:kern w:val="16"/>
+                <w:sz w:val="24"/>
+                <w:szCs w:val="24"/>
+              </w:rPr>
+              <w:t>Idempotencia</w:t>
+            </w:r>
+            <w:proofErr w:type="spellEnd"/>
           </w:p>
           <w:p>
             <w:pPr>
@@ -785,7 +779,34 @@
                 <w:sz w:val="24"/>
                 <w:szCs w:val="24"/>
               </w:rPr>
-              <w:t xml:space="preserve">     Idempotencia</w:t>
+              <w:t xml:space="preserve">   </w:t>
+            </w:r>
+            <w:r>
+              <w:rPr>
+                <w:rFonts w:asciiTheme="minorHAnsi" w:eastAsia="Cambria Math" w:hAnsiTheme="minorHAnsi" w:cstheme="minorHAnsi"/>
+                <w:kern w:val="16"/>
+                <w:sz w:val="24"/>
+                <w:szCs w:val="24"/>
+              </w:rPr>
+              <w:t xml:space="preserve">      </w:t>
+            </w:r>
+            <w:r>
+              <w:rPr>
+                <w:rFonts w:asciiTheme="minorHAnsi" w:eastAsia="Cambria Math" w:hAnsiTheme="minorHAnsi" w:cstheme="minorHAnsi"/>
+                <w:kern w:val="16"/>
+                <w:sz w:val="24"/>
+                <w:szCs w:val="24"/>
+              </w:rPr>
+              <w:t xml:space="preserve"> </w:t>
+            </w:r>
+            <w:r>
+              <w:rPr>
+                <w:rFonts w:asciiTheme="minorHAnsi" w:eastAsia="Cambria Math" w:hAnsiTheme="minorHAnsi" w:cstheme="minorHAnsi"/>
+                <w:kern w:val="16"/>
+                <w:sz w:val="24"/>
+                <w:szCs w:val="24"/>
+              </w:rPr>
+              <w:t xml:space="preserve">     Distributiva</w:t>
             </w:r>
           </w:p>
           <w:p>
@@ -896,7 +917,7 @@
                 <w:sz w:val="24"/>
                 <w:szCs w:val="24"/>
               </w:rPr>
-              <w:t xml:space="preserve">  Distributiva</w:t>
+              <w:t xml:space="preserve"> </w:t>
             </w:r>
             <w:r>
               <w:rPr>
@@ -905,7 +926,7 @@
                 <w:sz w:val="24"/>
                 <w:szCs w:val="24"/>
               </w:rPr>
-              <w:t xml:space="preserve"> </w:t>
+              <w:t xml:space="preserve">   Conmutativa y Asociativa</w:t>
             </w:r>
           </w:p>
           <w:p>
@@ -1007,8 +1028,46 @@
                 <w:sz w:val="24"/>
                 <w:szCs w:val="24"/>
               </w:rPr>
-              <w:t xml:space="preserve">       Conmutativa y Asociativa</w:t>
+              <w:t xml:space="preserve">    </w:t>
             </w:r>
+            <w:r>
+              <w:rPr>
+                <w:rFonts w:asciiTheme="minorHAnsi" w:eastAsia="Cambria Math" w:hAnsiTheme="minorHAnsi" w:cstheme="minorHAnsi"/>
+                <w:kern w:val="16"/>
+                <w:sz w:val="24"/>
+                <w:szCs w:val="24"/>
+              </w:rPr>
+              <w:t xml:space="preserve">   </w:t>
+            </w:r>
+            <w:r>
+              <w:rPr>
+                <w:rFonts w:asciiTheme="minorHAnsi" w:eastAsia="Cambria Math" w:hAnsiTheme="minorHAnsi" w:cstheme="minorHAnsi"/>
+                <w:kern w:val="16"/>
+                <w:sz w:val="24"/>
+                <w:szCs w:val="24"/>
+              </w:rPr>
+              <w:t xml:space="preserve">   </w:t>
+            </w:r>
+            <w:r>
+              <w:rPr>
+                <w:rFonts w:asciiTheme="minorHAnsi" w:eastAsia="Cambria Math" w:hAnsiTheme="minorHAnsi" w:cstheme="minorHAnsi"/>
+                <w:kern w:val="16"/>
+                <w:sz w:val="24"/>
+                <w:szCs w:val="24"/>
+              </w:rPr>
+              <w:t xml:space="preserve">Complemento e </w:t>
+            </w:r>
+            <w:proofErr w:type="spellStart"/>
+            <w:r>
+              <w:rPr>
+                <w:rFonts w:asciiTheme="minorHAnsi" w:eastAsia="Cambria Math" w:hAnsiTheme="minorHAnsi" w:cstheme="minorHAnsi"/>
+                <w:kern w:val="16"/>
+                <w:sz w:val="24"/>
+                <w:szCs w:val="24"/>
+              </w:rPr>
+              <w:t>Idempotencia</w:t>
+            </w:r>
+            <w:proofErr w:type="spellEnd"/>
           </w:p>
           <w:p>
             <w:pPr>
@@ -1093,7 +1152,7 @@
                 <w:sz w:val="24"/>
                 <w:szCs w:val="24"/>
               </w:rPr>
-              <w:t xml:space="preserve">       Complemen</w:t>
+              <w:t xml:space="preserve">   </w:t>
             </w:r>
             <w:r>
               <w:rPr>
@@ -1102,7 +1161,7 @@
                 <w:sz w:val="24"/>
                 <w:szCs w:val="24"/>
               </w:rPr>
-              <w:t>t</w:t>
+              <w:t xml:space="preserve">                           </w:t>
             </w:r>
             <w:r>
               <w:rPr>
@@ -1111,9 +1170,8 @@
                 <w:sz w:val="24"/>
                 <w:szCs w:val="24"/>
               </w:rPr>
-              <w:t xml:space="preserve">o e </w:t>
+              <w:t xml:space="preserve">  </w:t>
             </w:r>
-            <w:proofErr w:type="spellStart"/>
             <w:r>
               <w:rPr>
                 <w:rFonts w:asciiTheme="minorHAnsi" w:eastAsia="Cambria Math" w:hAnsiTheme="minorHAnsi" w:cstheme="minorHAnsi"/>
@@ -1121,9 +1179,17 @@
                 <w:sz w:val="24"/>
                 <w:szCs w:val="24"/>
               </w:rPr>
-              <w:t>Idempotencia</w:t>
+              <w:t xml:space="preserve">Identidad   </w:t>
             </w:r>
-            <w:proofErr w:type="spellEnd"/>
+            <w:r>
+              <w:rPr>
+                <w:rFonts w:asciiTheme="minorHAnsi" w:eastAsia="Cambria Math" w:hAnsiTheme="minorHAnsi" w:cstheme="minorHAnsi"/>
+                <w:kern w:val="16"/>
+                <w:sz w:val="24"/>
+                <w:szCs w:val="24"/>
+              </w:rPr>
+              <w:t xml:space="preserve">  </w:t>
+            </w:r>
           </w:p>
           <w:p>
             <w:pPr>
@@ -1208,7 +1274,43 @@
                 <w:sz w:val="24"/>
                 <w:szCs w:val="24"/>
               </w:rPr>
-              <w:t xml:space="preserve">       Identidad</w:t>
+              <w:t xml:space="preserve">    </w:t>
+            </w:r>
+            <w:r>
+              <w:rPr>
+                <w:rFonts w:asciiTheme="minorHAnsi" w:eastAsia="Cambria Math" w:hAnsiTheme="minorHAnsi" w:cstheme="minorHAnsi"/>
+                <w:kern w:val="16"/>
+                <w:sz w:val="24"/>
+                <w:szCs w:val="24"/>
+              </w:rPr>
+              <w:t xml:space="preserve">               </w:t>
+            </w:r>
+            <w:r>
+              <w:rPr>
+                <w:rFonts w:asciiTheme="minorHAnsi" w:eastAsia="Cambria Math" w:hAnsiTheme="minorHAnsi" w:cstheme="minorHAnsi"/>
+                <w:kern w:val="16"/>
+                <w:sz w:val="24"/>
+                <w:szCs w:val="24"/>
+              </w:rPr>
+              <w:t xml:space="preserve"> </w:t>
+            </w:r>
+            <w:r>
+              <w:rPr>
+                <w:rFonts w:asciiTheme="minorHAnsi" w:eastAsia="Cambria Math" w:hAnsiTheme="minorHAnsi" w:cstheme="minorHAnsi"/>
+                <w:kern w:val="16"/>
+                <w:sz w:val="24"/>
+                <w:szCs w:val="24"/>
+              </w:rPr>
+              <w:t xml:space="preserve">   </w:t>
+            </w:r>
+            <w:r>
+              <w:rPr>
+                <w:rFonts w:asciiTheme="minorHAnsi" w:eastAsia="Cambria Math" w:hAnsiTheme="minorHAnsi" w:cstheme="minorHAnsi"/>
+                <w:kern w:val="16"/>
+                <w:sz w:val="24"/>
+                <w:szCs w:val="24"/>
+              </w:rPr>
+              <w:t xml:space="preserve">  Identidad</w:t>
             </w:r>
           </w:p>
           <w:p>
@@ -1262,7 +1364,43 @@
                 <w:sz w:val="24"/>
                 <w:szCs w:val="24"/>
               </w:rPr>
-              <w:t xml:space="preserve">       Identidad</w:t>
+              <w:t xml:space="preserve">     </w:t>
+            </w:r>
+            <w:r>
+              <w:rPr>
+                <w:rFonts w:asciiTheme="minorHAnsi" w:eastAsia="Cambria Math" w:hAnsiTheme="minorHAnsi" w:cstheme="minorHAnsi"/>
+                <w:kern w:val="16"/>
+                <w:sz w:val="24"/>
+                <w:szCs w:val="24"/>
+              </w:rPr>
+              <w:t xml:space="preserve">   </w:t>
+            </w:r>
+            <w:r>
+              <w:rPr>
+                <w:rFonts w:asciiTheme="minorHAnsi" w:eastAsia="Cambria Math" w:hAnsiTheme="minorHAnsi" w:cstheme="minorHAnsi"/>
+                <w:kern w:val="16"/>
+                <w:sz w:val="24"/>
+                <w:szCs w:val="24"/>
+              </w:rPr>
+              <w:t xml:space="preserve"> </w:t>
+            </w:r>
+            <w:r>
+              <w:rPr>
+                <w:rFonts w:asciiTheme="minorHAnsi" w:eastAsia="Cambria Math" w:hAnsiTheme="minorHAnsi" w:cstheme="minorHAnsi"/>
+                <w:kern w:val="16"/>
+                <w:sz w:val="24"/>
+                <w:szCs w:val="24"/>
+              </w:rPr>
+              <w:t xml:space="preserve">                     </w:t>
+            </w:r>
+            <w:r>
+              <w:rPr>
+                <w:rFonts w:asciiTheme="minorHAnsi" w:eastAsia="Cambria Math" w:hAnsiTheme="minorHAnsi" w:cstheme="minorHAnsi"/>
+                <w:kern w:val="16"/>
+                <w:sz w:val="24"/>
+                <w:szCs w:val="24"/>
+              </w:rPr>
+              <w:t xml:space="preserve"> </w:t>
             </w:r>
           </w:p>
           <w:p>
@@ -1301,7 +1439,7 @@
         </w:tc>
         <w:tc>
           <w:tcPr>
-            <w:tcW w:w="9355" w:type="dxa"/>
+            <w:tcW w:w="11907" w:type="dxa"/>
           </w:tcPr>
           <w:p>
             <w:pPr>
@@ -1312,68 +1450,74 @@
                 <w:szCs w:val="24"/>
               </w:rPr>
             </w:pPr>
-            <m:oMathPara>
-              <m:oMath>
-                <m:d>
-                  <m:dPr>
-                    <m:ctrlPr>
-                      <w:rPr>
-                        <w:rFonts w:ascii="Cambria Math" w:eastAsia="Cambria Math" w:hAnsi="Cambria Math"/>
-                        <w:sz w:val="24"/>
-                        <w:szCs w:val="24"/>
-                      </w:rPr>
-                    </m:ctrlPr>
-                  </m:dPr>
-                  <m:e>
-                    <m:r>
-                      <w:rPr>
-                        <w:rFonts w:ascii="Cambria Math" w:eastAsia="Cambria Math" w:hAnsi="Cambria Math"/>
-                        <w:sz w:val="24"/>
-                        <w:szCs w:val="24"/>
-                      </w:rPr>
-                      <m:t>p∧q</m:t>
-                    </m:r>
-                  </m:e>
-                </m:d>
-                <m:r>
-                  <w:rPr>
-                    <w:rFonts w:ascii="Cambria Math" w:eastAsia="Cambria Math" w:hAnsi="Cambria Math"/>
-                    <w:sz w:val="24"/>
-                    <w:szCs w:val="24"/>
-                  </w:rPr>
-                  <m:t>∨¬</m:t>
-                </m:r>
-                <m:d>
-                  <m:dPr>
-                    <m:ctrlPr>
-                      <w:rPr>
-                        <w:rFonts w:ascii="Cambria Math" w:eastAsia="Cambria Math" w:hAnsi="Cambria Math"/>
-                        <w:sz w:val="24"/>
-                        <w:szCs w:val="24"/>
-                      </w:rPr>
-                    </m:ctrlPr>
-                  </m:dPr>
-                  <m:e>
-                    <m:r>
-                      <w:rPr>
-                        <w:rFonts w:ascii="Cambria Math" w:eastAsia="Cambria Math" w:hAnsi="Cambria Math"/>
-                        <w:sz w:val="24"/>
-                        <w:szCs w:val="24"/>
-                      </w:rPr>
-                      <m:t>q∨¬p</m:t>
-                    </m:r>
-                  </m:e>
-                </m:d>
-                <m:r>
-                  <w:rPr>
-                    <w:rFonts w:ascii="Cambria Math" w:eastAsia="Cambria Math" w:hAnsi="Cambria Math"/>
-                    <w:sz w:val="24"/>
-                    <w:szCs w:val="24"/>
-                  </w:rPr>
-                  <m:t>≡p</m:t>
-                </m:r>
-              </m:oMath>
-            </m:oMathPara>
+            <m:oMath>
+              <m:d>
+                <m:dPr>
+                  <m:ctrlPr>
+                    <w:rPr>
+                      <w:rFonts w:ascii="Cambria Math" w:eastAsia="Cambria Math" w:hAnsi="Cambria Math"/>
+                      <w:sz w:val="24"/>
+                      <w:szCs w:val="24"/>
+                    </w:rPr>
+                  </m:ctrlPr>
+                </m:dPr>
+                <m:e>
+                  <m:r>
+                    <w:rPr>
+                      <w:rFonts w:ascii="Cambria Math" w:eastAsia="Cambria Math" w:hAnsi="Cambria Math"/>
+                      <w:sz w:val="24"/>
+                      <w:szCs w:val="24"/>
+                    </w:rPr>
+                    <m:t>p∧q</m:t>
+                  </m:r>
+                </m:e>
+              </m:d>
+              <m:r>
+                <w:rPr>
+                  <w:rFonts w:ascii="Cambria Math" w:eastAsia="Cambria Math" w:hAnsi="Cambria Math"/>
+                  <w:sz w:val="24"/>
+                  <w:szCs w:val="24"/>
+                </w:rPr>
+                <m:t>∨¬</m:t>
+              </m:r>
+              <m:d>
+                <m:dPr>
+                  <m:ctrlPr>
+                    <w:rPr>
+                      <w:rFonts w:ascii="Cambria Math" w:eastAsia="Cambria Math" w:hAnsi="Cambria Math"/>
+                      <w:sz w:val="24"/>
+                      <w:szCs w:val="24"/>
+                    </w:rPr>
+                  </m:ctrlPr>
+                </m:dPr>
+                <m:e>
+                  <m:r>
+                    <w:rPr>
+                      <w:rFonts w:ascii="Cambria Math" w:eastAsia="Cambria Math" w:hAnsi="Cambria Math"/>
+                      <w:sz w:val="24"/>
+                      <w:szCs w:val="24"/>
+                    </w:rPr>
+                    <m:t>q∨¬p</m:t>
+                  </m:r>
+                </m:e>
+              </m:d>
+              <m:r>
+                <w:rPr>
+                  <w:rFonts w:ascii="Cambria Math" w:eastAsia="Cambria Math" w:hAnsi="Cambria Math"/>
+                  <w:sz w:val="24"/>
+                  <w:szCs w:val="24"/>
+                </w:rPr>
+                <m:t>≡p</m:t>
+              </m:r>
+            </m:oMath>
+            <w:r>
+              <w:rPr>
+                <w:rFonts w:eastAsia="Cambria Math"/>
+                <w:sz w:val="24"/>
+                <w:szCs w:val="24"/>
+              </w:rPr>
+              <w:t xml:space="preserve">              Ley de Morgan</w:t>
+            </w:r>
           </w:p>
           <w:p>
             <w:pPr>
@@ -1467,7 +1611,31 @@
                 <w:sz w:val="24"/>
                 <w:szCs w:val="24"/>
               </w:rPr>
-              <w:t xml:space="preserve">  Ley de Morgan</w:t>
+              <w:t xml:space="preserve"> </w:t>
+            </w:r>
+            <w:r>
+              <w:rPr>
+                <w:rFonts w:eastAsia="Cambria Math"/>
+                <w:sz w:val="24"/>
+                <w:szCs w:val="24"/>
+              </w:rPr>
+              <w:t xml:space="preserve">                       </w:t>
+            </w:r>
+            <w:r>
+              <w:rPr>
+                <w:rFonts w:eastAsia="Cambria Math"/>
+                <w:sz w:val="24"/>
+                <w:szCs w:val="24"/>
+              </w:rPr>
+              <w:t xml:space="preserve"> </w:t>
+            </w:r>
+            <w:r>
+              <w:rPr>
+                <w:rFonts w:eastAsia="Cambria Math"/>
+                <w:sz w:val="24"/>
+                <w:szCs w:val="24"/>
+              </w:rPr>
+              <w:t>Doble negación</w:t>
             </w:r>
           </w:p>
           <w:p>
@@ -1562,7 +1730,31 @@
                 <w:sz w:val="24"/>
                 <w:szCs w:val="24"/>
               </w:rPr>
-              <w:t xml:space="preserve">   Doble negación</w:t>
+              <w:t xml:space="preserve">  </w:t>
+            </w:r>
+            <w:r>
+              <w:rPr>
+                <w:rFonts w:eastAsia="Cambria Math"/>
+                <w:sz w:val="24"/>
+                <w:szCs w:val="24"/>
+              </w:rPr>
+              <w:t xml:space="preserve">                   </w:t>
+            </w:r>
+            <w:r>
+              <w:rPr>
+                <w:rFonts w:eastAsia="Cambria Math"/>
+                <w:sz w:val="24"/>
+                <w:szCs w:val="24"/>
+              </w:rPr>
+              <w:t xml:space="preserve"> </w:t>
+            </w:r>
+            <w:r>
+              <w:rPr>
+                <w:rFonts w:eastAsia="Cambria Math"/>
+                <w:sz w:val="24"/>
+                <w:szCs w:val="24"/>
+              </w:rPr>
+              <w:t>Conmutativa</w:t>
             </w:r>
           </w:p>
           <w:p>
@@ -1650,6 +1842,14 @@
                 </w:rPr>
                 <m:t>≡p</m:t>
               </m:r>
+              <m:r>
+                <w:rPr>
+                  <w:rFonts w:ascii="Cambria Math" w:eastAsia="Cambria Math" w:hAnsi="Cambria Math"/>
+                  <w:sz w:val="24"/>
+                  <w:szCs w:val="24"/>
+                </w:rPr>
+                <m:t xml:space="preserve">            </m:t>
+              </m:r>
             </m:oMath>
             <w:r>
               <w:rPr>
@@ -1657,7 +1857,15 @@
                 <w:sz w:val="24"/>
                 <w:szCs w:val="24"/>
               </w:rPr>
-              <w:t xml:space="preserve">  Conmutativa</w:t>
+              <w:t xml:space="preserve">  </w:t>
+            </w:r>
+            <w:r>
+              <w:rPr>
+                <w:rFonts w:eastAsia="Cambria Math"/>
+                <w:sz w:val="24"/>
+                <w:szCs w:val="24"/>
+              </w:rPr>
+              <w:t>Distributiva inversa</w:t>
             </w:r>
           </w:p>
           <w:p>
@@ -1731,7 +1939,31 @@
                 <w:sz w:val="24"/>
                 <w:szCs w:val="24"/>
               </w:rPr>
-              <w:t xml:space="preserve">   Distributiva inversa</w:t>
+              <w:t xml:space="preserve">  </w:t>
+            </w:r>
+            <w:r>
+              <w:rPr>
+                <w:rFonts w:eastAsia="Cambria Math"/>
+                <w:sz w:val="24"/>
+                <w:szCs w:val="24"/>
+              </w:rPr>
+              <w:t xml:space="preserve">             </w:t>
+            </w:r>
+            <w:r>
+              <w:rPr>
+                <w:rFonts w:eastAsia="Cambria Math"/>
+                <w:sz w:val="24"/>
+                <w:szCs w:val="24"/>
+              </w:rPr>
+              <w:t xml:space="preserve"> </w:t>
+            </w:r>
+            <w:r>
+              <w:rPr>
+                <w:rFonts w:eastAsia="Cambria Math"/>
+                <w:sz w:val="24"/>
+                <w:szCs w:val="24"/>
+              </w:rPr>
+              <w:t>Complemento</w:t>
             </w:r>
           </w:p>
           <w:p>
@@ -1788,7 +2020,31 @@
                 <w:sz w:val="24"/>
                 <w:szCs w:val="24"/>
               </w:rPr>
-              <w:t xml:space="preserve">     Complemento</w:t>
+              <w:t xml:space="preserve">   </w:t>
+            </w:r>
+            <w:r>
+              <w:rPr>
+                <w:rFonts w:eastAsia="Cambria Math"/>
+                <w:sz w:val="24"/>
+                <w:szCs w:val="24"/>
+              </w:rPr>
+              <w:t xml:space="preserve">       </w:t>
+            </w:r>
+            <w:r>
+              <w:rPr>
+                <w:rFonts w:eastAsia="Cambria Math"/>
+                <w:sz w:val="24"/>
+                <w:szCs w:val="24"/>
+              </w:rPr>
+              <w:t xml:space="preserve">  </w:t>
+            </w:r>
+            <w:r>
+              <w:rPr>
+                <w:rFonts w:eastAsia="Cambria Math"/>
+                <w:sz w:val="24"/>
+                <w:szCs w:val="24"/>
+              </w:rPr>
+              <w:t>Identidad</w:t>
             </w:r>
           </w:p>
           <w:p>
@@ -1816,7 +2072,7 @@
                 <w:sz w:val="24"/>
                 <w:szCs w:val="24"/>
               </w:rPr>
-              <w:t xml:space="preserve">     Identidad</w:t>
+              <w:t xml:space="preserve">     </w:t>
             </w:r>
           </w:p>
           <w:p>
@@ -1856,7 +2112,7 @@
         </w:tc>
         <w:tc>
           <w:tcPr>
-            <w:tcW w:w="9355" w:type="dxa"/>
+            <w:tcW w:w="11907" w:type="dxa"/>
           </w:tcPr>
           <w:p>
             <w:pPr>
@@ -1867,91 +2123,97 @@
                 <w:szCs w:val="24"/>
               </w:rPr>
             </w:pPr>
-            <m:oMathPara>
-              <m:oMath>
-                <m:d>
-                  <m:dPr>
-                    <m:begChr m:val="["/>
-                    <m:endChr m:val="]"/>
-                    <m:ctrlPr>
-                      <w:rPr>
-                        <w:rFonts w:ascii="Cambria Math" w:eastAsia="Cambria Math" w:hAnsi="Cambria Math" w:cstheme="minorHAnsi"/>
-                        <w:sz w:val="24"/>
-                        <w:szCs w:val="24"/>
-                      </w:rPr>
-                    </m:ctrlPr>
-                  </m:dPr>
-                  <m:e>
-                    <m:r>
-                      <w:rPr>
-                        <w:rFonts w:ascii="Cambria Math" w:eastAsia="Cambria Math" w:hAnsi="Cambria Math" w:cstheme="minorHAnsi"/>
-                        <w:sz w:val="24"/>
-                        <w:szCs w:val="24"/>
-                      </w:rPr>
-                      <m:t>p∨</m:t>
-                    </m:r>
-                    <m:d>
-                      <m:dPr>
-                        <m:ctrlPr>
-                          <w:rPr>
-                            <w:rFonts w:ascii="Cambria Math" w:eastAsia="Cambria Math" w:hAnsi="Cambria Math" w:cstheme="minorHAnsi"/>
-                            <w:sz w:val="24"/>
-                            <w:szCs w:val="24"/>
-                          </w:rPr>
-                        </m:ctrlPr>
-                      </m:dPr>
-                      <m:e>
-                        <m:r>
-                          <w:rPr>
-                            <w:rFonts w:ascii="Cambria Math" w:eastAsia="Cambria Math" w:hAnsi="Cambria Math" w:cstheme="minorHAnsi"/>
-                            <w:sz w:val="24"/>
-                            <w:szCs w:val="24"/>
-                          </w:rPr>
-                          <m:t>q∧r</m:t>
-                        </m:r>
-                      </m:e>
-                    </m:d>
-                  </m:e>
-                </m:d>
-                <m:r>
-                  <w:rPr>
-                    <w:rFonts w:ascii="Cambria Math" w:eastAsia="Cambria Math" w:hAnsi="Cambria Math" w:cstheme="minorHAnsi"/>
-                    <w:sz w:val="24"/>
-                    <w:szCs w:val="24"/>
-                  </w:rPr>
-                  <m:t>∨</m:t>
-                </m:r>
-                <m:d>
-                  <m:dPr>
-                    <m:ctrlPr>
-                      <w:rPr>
-                        <w:rFonts w:ascii="Cambria Math" w:eastAsia="Cambria Math" w:hAnsi="Cambria Math" w:cstheme="minorHAnsi"/>
-                        <w:sz w:val="24"/>
-                        <w:szCs w:val="24"/>
-                      </w:rPr>
-                    </m:ctrlPr>
-                  </m:dPr>
-                  <m:e>
-                    <m:r>
-                      <w:rPr>
-                        <w:rFonts w:ascii="Cambria Math" w:eastAsia="Cambria Math" w:hAnsi="Cambria Math" w:cstheme="minorHAnsi"/>
-                        <w:sz w:val="24"/>
-                        <w:szCs w:val="24"/>
-                      </w:rPr>
-                      <m:t>¬q∧r</m:t>
-                    </m:r>
-                  </m:e>
-                </m:d>
-                <m:r>
-                  <w:rPr>
-                    <w:rFonts w:ascii="Cambria Math" w:eastAsia="Cambria Math" w:hAnsi="Cambria Math" w:cstheme="minorHAnsi"/>
-                    <w:sz w:val="24"/>
-                    <w:szCs w:val="24"/>
-                  </w:rPr>
-                  <m:t>≡p∨r</m:t>
-                </m:r>
-              </m:oMath>
-            </m:oMathPara>
+            <m:oMath>
+              <m:d>
+                <m:dPr>
+                  <m:begChr m:val="["/>
+                  <m:endChr m:val="]"/>
+                  <m:ctrlPr>
+                    <w:rPr>
+                      <w:rFonts w:ascii="Cambria Math" w:eastAsia="Cambria Math" w:hAnsi="Cambria Math" w:cstheme="minorHAnsi"/>
+                      <w:sz w:val="24"/>
+                      <w:szCs w:val="24"/>
+                    </w:rPr>
+                  </m:ctrlPr>
+                </m:dPr>
+                <m:e>
+                  <m:r>
+                    <w:rPr>
+                      <w:rFonts w:ascii="Cambria Math" w:eastAsia="Cambria Math" w:hAnsi="Cambria Math" w:cstheme="minorHAnsi"/>
+                      <w:sz w:val="24"/>
+                      <w:szCs w:val="24"/>
+                    </w:rPr>
+                    <m:t>p∨</m:t>
+                  </m:r>
+                  <m:d>
+                    <m:dPr>
+                      <m:ctrlPr>
+                        <w:rPr>
+                          <w:rFonts w:ascii="Cambria Math" w:eastAsia="Cambria Math" w:hAnsi="Cambria Math" w:cstheme="minorHAnsi"/>
+                          <w:sz w:val="24"/>
+                          <w:szCs w:val="24"/>
+                        </w:rPr>
+                      </m:ctrlPr>
+                    </m:dPr>
+                    <m:e>
+                      <m:r>
+                        <w:rPr>
+                          <w:rFonts w:ascii="Cambria Math" w:eastAsia="Cambria Math" w:hAnsi="Cambria Math" w:cstheme="minorHAnsi"/>
+                          <w:sz w:val="24"/>
+                          <w:szCs w:val="24"/>
+                        </w:rPr>
+                        <m:t>q∧r</m:t>
+                      </m:r>
+                    </m:e>
+                  </m:d>
+                </m:e>
+              </m:d>
+              <m:r>
+                <w:rPr>
+                  <w:rFonts w:ascii="Cambria Math" w:eastAsia="Cambria Math" w:hAnsi="Cambria Math" w:cstheme="minorHAnsi"/>
+                  <w:sz w:val="24"/>
+                  <w:szCs w:val="24"/>
+                </w:rPr>
+                <m:t>∨</m:t>
+              </m:r>
+              <m:d>
+                <m:dPr>
+                  <m:ctrlPr>
+                    <w:rPr>
+                      <w:rFonts w:ascii="Cambria Math" w:eastAsia="Cambria Math" w:hAnsi="Cambria Math" w:cstheme="minorHAnsi"/>
+                      <w:sz w:val="24"/>
+                      <w:szCs w:val="24"/>
+                    </w:rPr>
+                  </m:ctrlPr>
+                </m:dPr>
+                <m:e>
+                  <m:r>
+                    <w:rPr>
+                      <w:rFonts w:ascii="Cambria Math" w:eastAsia="Cambria Math" w:hAnsi="Cambria Math" w:cstheme="minorHAnsi"/>
+                      <w:sz w:val="24"/>
+                      <w:szCs w:val="24"/>
+                    </w:rPr>
+                    <m:t>¬q∧r</m:t>
+                  </m:r>
+                </m:e>
+              </m:d>
+              <m:r>
+                <w:rPr>
+                  <w:rFonts w:ascii="Cambria Math" w:eastAsia="Cambria Math" w:hAnsi="Cambria Math" w:cstheme="minorHAnsi"/>
+                  <w:sz w:val="24"/>
+                  <w:szCs w:val="24"/>
+                </w:rPr>
+                <m:t>≡p∨r</m:t>
+              </m:r>
+            </m:oMath>
+            <w:r>
+              <w:rPr>
+                <w:rFonts w:asciiTheme="minorHAnsi" w:eastAsia="Cambria Math" w:hAnsiTheme="minorHAnsi" w:cstheme="minorHAnsi"/>
+                <w:sz w:val="24"/>
+                <w:szCs w:val="24"/>
+              </w:rPr>
+              <w:t xml:space="preserve">                    Asociativa</w:t>
+            </w:r>
           </w:p>
           <w:p>
             <w:pPr>
@@ -2051,7 +2313,15 @@
                 <w:sz w:val="24"/>
                 <w:szCs w:val="24"/>
               </w:rPr>
-              <w:t xml:space="preserve">  Asociativa</w:t>
+              <w:t xml:space="preserve">  </w:t>
+            </w:r>
+            <w:r>
+              <w:rPr>
+                <w:rFonts w:asciiTheme="minorHAnsi" w:eastAsia="Cambria Math" w:hAnsiTheme="minorHAnsi" w:cstheme="minorHAnsi"/>
+                <w:sz w:val="24"/>
+                <w:szCs w:val="24"/>
+              </w:rPr>
+              <w:t xml:space="preserve">              Distributiva</w:t>
             </w:r>
           </w:p>
           <w:p>
@@ -2131,7 +2401,15 @@
                 <w:sz w:val="24"/>
                 <w:szCs w:val="24"/>
               </w:rPr>
-              <w:t xml:space="preserve">    Distributiva</w:t>
+              <w:t xml:space="preserve">   </w:t>
+            </w:r>
+            <w:r>
+              <w:rPr>
+                <w:rFonts w:asciiTheme="minorHAnsi" w:eastAsia="Cambria Math" w:hAnsiTheme="minorHAnsi" w:cstheme="minorHAnsi"/>
+                <w:sz w:val="24"/>
+                <w:szCs w:val="24"/>
+              </w:rPr>
+              <w:t>Complemento</w:t>
             </w:r>
           </w:p>
           <w:p>
@@ -2211,7 +2489,15 @@
                 <w:sz w:val="24"/>
                 <w:szCs w:val="24"/>
               </w:rPr>
-              <w:t xml:space="preserve">      Complemento</w:t>
+              <w:t xml:space="preserve">      </w:t>
+            </w:r>
+            <w:r>
+              <w:rPr>
+                <w:rFonts w:asciiTheme="minorHAnsi" w:eastAsia="Cambria Math" w:hAnsiTheme="minorHAnsi" w:cstheme="minorHAnsi"/>
+                <w:sz w:val="24"/>
+                <w:szCs w:val="24"/>
+              </w:rPr>
+              <w:t>Identidad</w:t>
             </w:r>
           </w:p>
           <w:p>
@@ -2258,7 +2544,7 @@
                 <w:sz w:val="24"/>
                 <w:szCs w:val="24"/>
               </w:rPr>
-              <w:t xml:space="preserve">    Identidad</w:t>
+              <w:t xml:space="preserve">   </w:t>
             </w:r>
           </w:p>
           <w:p>
@@ -2308,7 +2594,7 @@
         </w:tc>
         <w:tc>
           <w:tcPr>
-            <w:tcW w:w="9355" w:type="dxa"/>
+            <w:tcW w:w="11907" w:type="dxa"/>
           </w:tcPr>
           <w:p>
             <w:pPr>
@@ -2537,7 +2823,31 @@
                       <w:sz w:val="24"/>
                       <w:szCs w:val="24"/>
                     </w:rPr>
-                    <m:t xml:space="preserve"> ∨  ¬</m:t>
+                    <m:t xml:space="preserve">   </m:t>
+                  </m:r>
+                  <m:r>
+                    <w:rPr>
+                      <w:rFonts w:ascii="Cambria Math" w:eastAsia="Cambria Math" w:hAnsi="Cambria Math"/>
+                      <w:sz w:val="24"/>
+                      <w:szCs w:val="24"/>
+                    </w:rPr>
+                    <m:t xml:space="preserve"> ∨  </m:t>
+                  </m:r>
+                  <m:r>
+                    <w:rPr>
+                      <w:rFonts w:ascii="Cambria Math" w:eastAsia="Cambria Math" w:hAnsi="Cambria Math"/>
+                      <w:sz w:val="24"/>
+                      <w:szCs w:val="24"/>
+                    </w:rPr>
+                    <m:t xml:space="preserve">   </m:t>
+                  </m:r>
+                  <m:r>
+                    <w:rPr>
+                      <w:rFonts w:ascii="Cambria Math" w:eastAsia="Cambria Math" w:hAnsi="Cambria Math"/>
+                      <w:sz w:val="24"/>
+                      <w:szCs w:val="24"/>
+                    </w:rPr>
+                    <m:t>¬</m:t>
                   </m:r>
                   <m:d>
                     <m:dPr>
@@ -2664,7 +2974,19 @@
               <w:rPr>
                 <w:rFonts w:eastAsia="Cambria Math"/>
               </w:rPr>
-              <w:t xml:space="preserve">   Ley de Morgan</w:t>
+              <w:t xml:space="preserve">   </w:t>
+            </w:r>
+            <w:r>
+              <w:rPr>
+                <w:rFonts w:eastAsia="Cambria Math"/>
+              </w:rPr>
+              <w:t xml:space="preserve">                                         </w:t>
+            </w:r>
+            <w:r>
+              <w:rPr>
+                <w:rFonts w:eastAsia="Cambria Math"/>
+              </w:rPr>
+              <w:t>Ley de Morgan</w:t>
             </w:r>
           </w:p>
           <w:p>
@@ -2686,27 +3008,81 @@
                   </m:ctrlPr>
                 </m:dPr>
                 <m:e>
+                  <m:d>
+                    <m:dPr>
+                      <m:begChr m:val="["/>
+                      <m:endChr m:val="]"/>
+                      <m:ctrlPr>
+                        <w:rPr>
+                          <w:rFonts w:ascii="Cambria Math" w:eastAsia="Cambria Math" w:hAnsi="Cambria Math"/>
+                          <w:i/>
+                          <w:sz w:val="24"/>
+                          <w:szCs w:val="24"/>
+                        </w:rPr>
+                      </m:ctrlPr>
+                    </m:dPr>
+                    <m:e>
+                      <m:r>
+                        <w:rPr>
+                          <w:rFonts w:ascii="Cambria Math" w:eastAsia="Cambria Math" w:hAnsi="Cambria Math"/>
+                          <w:sz w:val="24"/>
+                          <w:szCs w:val="24"/>
+                        </w:rPr>
+                        <m:t>¬</m:t>
+                      </m:r>
+                      <m:d>
+                        <m:dPr>
+                          <m:ctrlPr>
+                            <w:rPr>
+                              <w:rFonts w:ascii="Cambria Math" w:eastAsia="Cambria Math" w:hAnsi="Cambria Math"/>
+                              <w:i/>
+                              <w:sz w:val="24"/>
+                              <w:szCs w:val="24"/>
+                            </w:rPr>
+                          </m:ctrlPr>
+                        </m:dPr>
+                        <m:e>
+                          <m:r>
+                            <w:rPr>
+                              <w:rFonts w:ascii="Cambria Math" w:hAnsi="Cambria Math"/>
+                            </w:rPr>
+                            <m:t>¬</m:t>
+                          </m:r>
+                          <m:r>
+                            <w:rPr>
+                              <w:rFonts w:ascii="Cambria Math" w:eastAsia="Cambria Math" w:hAnsi="Cambria Math"/>
+                              <w:sz w:val="24"/>
+                              <w:szCs w:val="24"/>
+                            </w:rPr>
+                            <m:t>q</m:t>
+                          </m:r>
+                        </m:e>
+                      </m:d>
+                      <m:r>
+                        <w:rPr>
+                          <w:rFonts w:ascii="Cambria Math" w:eastAsia="Cambria Math" w:hAnsi="Cambria Math"/>
+                          <w:sz w:val="24"/>
+                          <w:szCs w:val="24"/>
+                        </w:rPr>
+                        <m:t xml:space="preserve">∧¬p </m:t>
+                      </m:r>
+                    </m:e>
+                  </m:d>
                   <m:r>
                     <w:rPr>
                       <w:rFonts w:ascii="Cambria Math" w:eastAsia="Cambria Math" w:hAnsi="Cambria Math"/>
                       <w:sz w:val="24"/>
                       <w:szCs w:val="24"/>
                     </w:rPr>
-                    <m:t>[¬(</m:t>
+                    <m:t xml:space="preserve">     </m:t>
                   </m:r>
                   <m:r>
                     <w:rPr>
-                      <w:rFonts w:ascii="Cambria Math" w:hAnsi="Cambria Math"/>
-                    </w:rPr>
-                    <m:t>¬</m:t>
-                  </m:r>
-                  <m:r>
-                    <w:rPr>
                       <w:rFonts w:ascii="Cambria Math" w:eastAsia="Cambria Math" w:hAnsi="Cambria Math"/>
                       <w:sz w:val="24"/>
                       <w:szCs w:val="24"/>
                     </w:rPr>
-                    <m:t xml:space="preserve">q)∧¬p ]∨  </m:t>
+                    <m:t xml:space="preserve">∨  </m:t>
                   </m:r>
                   <m:d>
                     <m:dPr>
@@ -2809,7 +3185,19 @@
               <w:rPr>
                 <w:rFonts w:eastAsia="Cambria Math"/>
               </w:rPr>
-              <w:t xml:space="preserve">   Ley de Morgan</w:t>
+              <w:t xml:space="preserve">   </w:t>
+            </w:r>
+            <w:r>
+              <w:rPr>
+                <w:rFonts w:eastAsia="Cambria Math"/>
+              </w:rPr>
+              <w:t xml:space="preserve">    </w:t>
+            </w:r>
+            <w:r>
+              <w:rPr>
+                <w:rFonts w:eastAsia="Cambria Math"/>
+              </w:rPr>
+              <w:t>Ley de Morgan</w:t>
             </w:r>
             <w:r>
               <w:rPr>
@@ -2837,13 +3225,45 @@
                   </m:ctrlPr>
                 </m:dPr>
                 <m:e>
+                  <m:d>
+                    <m:dPr>
+                      <m:begChr m:val="["/>
+                      <m:endChr m:val="]"/>
+                      <m:ctrlPr>
+                        <w:rPr>
+                          <w:rFonts w:ascii="Cambria Math" w:eastAsia="Cambria Math" w:hAnsi="Cambria Math"/>
+                          <w:i/>
+                          <w:sz w:val="24"/>
+                          <w:szCs w:val="24"/>
+                        </w:rPr>
+                      </m:ctrlPr>
+                    </m:dPr>
+                    <m:e>
+                      <m:r>
+                        <w:rPr>
+                          <w:rFonts w:ascii="Cambria Math" w:eastAsia="Cambria Math" w:hAnsi="Cambria Math"/>
+                          <w:sz w:val="24"/>
+                          <w:szCs w:val="24"/>
+                        </w:rPr>
+                        <m:t xml:space="preserve">q∧¬p </m:t>
+                      </m:r>
+                    </m:e>
+                  </m:d>
                   <m:r>
                     <w:rPr>
                       <w:rFonts w:ascii="Cambria Math" w:eastAsia="Cambria Math" w:hAnsi="Cambria Math"/>
                       <w:sz w:val="24"/>
                       <w:szCs w:val="24"/>
                     </w:rPr>
-                    <m:t xml:space="preserve">[q∧¬p ]∨  </m:t>
+                    <m:t xml:space="preserve">      </m:t>
+                  </m:r>
+                  <m:r>
+                    <w:rPr>
+                      <w:rFonts w:ascii="Cambria Math" w:eastAsia="Cambria Math" w:hAnsi="Cambria Math"/>
+                      <w:sz w:val="24"/>
+                      <w:szCs w:val="24"/>
+                    </w:rPr>
+                    <m:t xml:space="preserve">∨  </m:t>
                   </m:r>
                   <m:d>
                     <m:dPr>
@@ -2946,7 +3366,31 @@
               <w:rPr>
                 <w:rFonts w:eastAsia="Cambria Math"/>
               </w:rPr>
-              <w:t xml:space="preserve">   Doble negación</w:t>
+              <w:t xml:space="preserve"> </w:t>
+            </w:r>
+            <w:r>
+              <w:rPr>
+                <w:rFonts w:eastAsia="Cambria Math"/>
+              </w:rPr>
+              <w:t xml:space="preserve">   </w:t>
+            </w:r>
+            <w:r>
+              <w:rPr>
+                <w:rFonts w:eastAsia="Cambria Math"/>
+              </w:rPr>
+              <w:t xml:space="preserve">                 </w:t>
+            </w:r>
+            <w:r>
+              <w:rPr>
+                <w:rFonts w:eastAsia="Cambria Math"/>
+              </w:rPr>
+              <w:t xml:space="preserve"> </w:t>
+            </w:r>
+            <w:r>
+              <w:rPr>
+                <w:rFonts w:eastAsia="Cambria Math"/>
+              </w:rPr>
+              <w:t xml:space="preserve">  Doble negación</w:t>
             </w:r>
           </w:p>
           <w:p>
@@ -2968,13 +3412,45 @@
                   </m:ctrlPr>
                 </m:dPr>
                 <m:e>
+                  <m:d>
+                    <m:dPr>
+                      <m:begChr m:val="["/>
+                      <m:endChr m:val="]"/>
+                      <m:ctrlPr>
+                        <w:rPr>
+                          <w:rFonts w:ascii="Cambria Math" w:eastAsia="Cambria Math" w:hAnsi="Cambria Math"/>
+                          <w:i/>
+                          <w:sz w:val="24"/>
+                          <w:szCs w:val="24"/>
+                        </w:rPr>
+                      </m:ctrlPr>
+                    </m:dPr>
+                    <m:e>
+                      <m:r>
+                        <w:rPr>
+                          <w:rFonts w:ascii="Cambria Math" w:eastAsia="Cambria Math" w:hAnsi="Cambria Math"/>
+                          <w:sz w:val="24"/>
+                          <w:szCs w:val="24"/>
+                        </w:rPr>
+                        <m:t xml:space="preserve">q∧¬p </m:t>
+                      </m:r>
+                    </m:e>
+                  </m:d>
                   <m:r>
                     <w:rPr>
                       <w:rFonts w:ascii="Cambria Math" w:eastAsia="Cambria Math" w:hAnsi="Cambria Math"/>
                       <w:sz w:val="24"/>
                       <w:szCs w:val="24"/>
                     </w:rPr>
-                    <m:t xml:space="preserve">[q∧¬p ]∨  </m:t>
+                    <m:t xml:space="preserve">      </m:t>
+                  </m:r>
+                  <m:r>
+                    <w:rPr>
+                      <w:rFonts w:ascii="Cambria Math" w:eastAsia="Cambria Math" w:hAnsi="Cambria Math"/>
+                      <w:sz w:val="24"/>
+                      <w:szCs w:val="24"/>
+                    </w:rPr>
+                    <m:t xml:space="preserve">∨  </m:t>
                   </m:r>
                   <m:d>
                     <m:dPr>
@@ -3068,7 +3544,31 @@
               <w:rPr>
                 <w:rFonts w:eastAsia="Cambria Math"/>
               </w:rPr>
-              <w:t xml:space="preserve">  Asociativa</w:t>
+              <w:t xml:space="preserve"> </w:t>
+            </w:r>
+            <w:r>
+              <w:rPr>
+                <w:rFonts w:eastAsia="Cambria Math"/>
+              </w:rPr>
+              <w:t xml:space="preserve"> </w:t>
+            </w:r>
+            <w:r>
+              <w:rPr>
+                <w:rFonts w:eastAsia="Cambria Math"/>
+              </w:rPr>
+              <w:t xml:space="preserve">                            </w:t>
+            </w:r>
+            <w:r>
+              <w:rPr>
+                <w:rFonts w:eastAsia="Cambria Math"/>
+              </w:rPr>
+              <w:t xml:space="preserve">    </w:t>
+            </w:r>
+            <w:r>
+              <w:rPr>
+                <w:rFonts w:eastAsia="Cambria Math"/>
+              </w:rPr>
+              <w:t xml:space="preserve"> Asociativa</w:t>
             </w:r>
           </w:p>
           <w:p>
@@ -3090,13 +3590,45 @@
                   </m:ctrlPr>
                 </m:dPr>
                 <m:e>
+                  <m:d>
+                    <m:dPr>
+                      <m:begChr m:val="["/>
+                      <m:endChr m:val="]"/>
+                      <m:ctrlPr>
+                        <w:rPr>
+                          <w:rFonts w:ascii="Cambria Math" w:eastAsia="Cambria Math" w:hAnsi="Cambria Math"/>
+                          <w:i/>
+                          <w:sz w:val="24"/>
+                          <w:szCs w:val="24"/>
+                        </w:rPr>
+                      </m:ctrlPr>
+                    </m:dPr>
+                    <m:e>
+                      <m:r>
+                        <w:rPr>
+                          <w:rFonts w:ascii="Cambria Math" w:eastAsia="Cambria Math" w:hAnsi="Cambria Math"/>
+                          <w:sz w:val="24"/>
+                          <w:szCs w:val="24"/>
+                        </w:rPr>
+                        <m:t xml:space="preserve">q∧¬p </m:t>
+                      </m:r>
+                    </m:e>
+                  </m:d>
                   <m:r>
                     <w:rPr>
                       <w:rFonts w:ascii="Cambria Math" w:eastAsia="Cambria Math" w:hAnsi="Cambria Math"/>
                       <w:sz w:val="24"/>
                       <w:szCs w:val="24"/>
                     </w:rPr>
-                    <m:t xml:space="preserve">[q∧¬p ]∨  </m:t>
+                    <m:t xml:space="preserve">      </m:t>
+                  </m:r>
+                  <m:r>
+                    <w:rPr>
+                      <w:rFonts w:ascii="Cambria Math" w:eastAsia="Cambria Math" w:hAnsi="Cambria Math"/>
+                      <w:sz w:val="24"/>
+                      <w:szCs w:val="24"/>
+                    </w:rPr>
+                    <m:t xml:space="preserve">∨  </m:t>
                   </m:r>
                   <m:d>
                     <m:dPr>
@@ -3171,14 +3703,12 @@
               </w:rPr>
               <w:t xml:space="preserve">  </w:t>
             </w:r>
-            <w:proofErr w:type="spellStart"/>
             <w:r>
               <w:rPr>
                 <w:rFonts w:ascii="Cambria Math" w:eastAsia="Cambria Math" w:hAnsi="Cambria Math" w:cs="Cambria Math"/>
               </w:rPr>
-              <w:t>Absorcion</w:t>
+              <w:t xml:space="preserve">        Absorción</w:t>
             </w:r>
-            <w:proofErr w:type="spellEnd"/>
             <w:r>
               <w:rPr>
                 <w:rFonts w:ascii="Cambria Math" w:eastAsia="Cambria Math" w:hAnsi="Cambria Math" w:cs="Cambria Math"/>
@@ -3257,7 +3787,19 @@
               <w:rPr>
                 <w:rFonts w:ascii="Cambria Math" w:eastAsia="Cambria Math" w:hAnsi="Cambria Math" w:cs="Cambria Math"/>
               </w:rPr>
-              <w:t xml:space="preserve">    </w:t>
+              <w:t xml:space="preserve">   </w:t>
+            </w:r>
+            <w:r>
+              <w:rPr>
+                <w:rFonts w:ascii="Cambria Math" w:eastAsia="Cambria Math" w:hAnsi="Cambria Math" w:cs="Cambria Math"/>
+              </w:rPr>
+              <w:t xml:space="preserve">      </w:t>
+            </w:r>
+            <w:r>
+              <w:rPr>
+                <w:rFonts w:ascii="Cambria Math" w:eastAsia="Cambria Math" w:hAnsi="Cambria Math" w:cs="Cambria Math"/>
+              </w:rPr>
+              <w:t xml:space="preserve"> </w:t>
             </w:r>
             <w:proofErr w:type="spellStart"/>
             <w:r>
@@ -3306,7 +3848,7 @@
         </w:tc>
         <w:tc>
           <w:tcPr>
-            <w:tcW w:w="9355" w:type="dxa"/>
+            <w:tcW w:w="11907" w:type="dxa"/>
           </w:tcPr>
           <w:p>
             <w:pPr>
@@ -3387,7 +3929,23 @@
                   <w:sz w:val="24"/>
                   <w:szCs w:val="24"/>
                 </w:rPr>
+                <m:t xml:space="preserve">        </m:t>
+              </m:r>
+              <m:r>
+                <w:rPr>
+                  <w:rFonts w:ascii="Cambria Math" w:eastAsia="Cambria Math" w:hAnsi="Cambria Math" w:cstheme="minorHAnsi"/>
+                  <w:sz w:val="24"/>
+                  <w:szCs w:val="24"/>
+                </w:rPr>
                 <m:t>∨</m:t>
+              </m:r>
+              <m:r>
+                <w:rPr>
+                  <w:rFonts w:ascii="Cambria Math" w:eastAsia="Cambria Math" w:hAnsi="Cambria Math" w:cstheme="minorHAnsi"/>
+                  <w:sz w:val="24"/>
+                  <w:szCs w:val="24"/>
+                </w:rPr>
+                <m:t xml:space="preserve">     </m:t>
               </m:r>
               <m:d>
                 <m:dPr>
@@ -3500,18 +4058,40 @@
                 <w:sz w:val="24"/>
                 <w:szCs w:val="24"/>
               </w:rPr>
+              <w:t xml:space="preserve">   </w:t>
+            </w:r>
+            <w:r>
+              <w:rPr>
+                <w:rFonts w:asciiTheme="minorHAnsi" w:eastAsia="Cambria Math" w:hAnsiTheme="minorHAnsi" w:cstheme="minorHAnsi"/>
+                <w:sz w:val="24"/>
+                <w:szCs w:val="24"/>
+              </w:rPr>
+              <w:t xml:space="preserve">          </w:t>
+            </w:r>
+            <w:r>
+              <w:rPr>
+                <w:rFonts w:asciiTheme="minorHAnsi" w:eastAsia="Cambria Math" w:hAnsiTheme="minorHAnsi" w:cstheme="minorHAnsi"/>
+                <w:sz w:val="24"/>
+                <w:szCs w:val="24"/>
+              </w:rPr>
+              <w:t xml:space="preserve">  </w:t>
+            </w:r>
+            <w:r>
+              <w:rPr>
+                <w:rFonts w:asciiTheme="minorHAnsi" w:eastAsia="Cambria Math" w:hAnsiTheme="minorHAnsi" w:cstheme="minorHAnsi"/>
+                <w:sz w:val="24"/>
+                <w:szCs w:val="24"/>
+              </w:rPr>
               <w:t xml:space="preserve">Ley de Morgan y Ley de </w:t>
             </w:r>
-            <w:proofErr w:type="spellStart"/>
             <w:r>
               <w:rPr>
                 <w:rFonts w:asciiTheme="minorHAnsi" w:eastAsia="Cambria Math" w:hAnsiTheme="minorHAnsi" w:cstheme="minorHAnsi"/>
                 <w:sz w:val="24"/>
                 <w:szCs w:val="24"/>
               </w:rPr>
-              <w:t>Absorcion</w:t>
+              <w:t>Absorción</w:t>
             </w:r>
-            <w:proofErr w:type="spellEnd"/>
           </w:p>
           <w:p>
             <w:pPr>
@@ -3625,7 +4205,23 @@
                   <w:sz w:val="24"/>
                   <w:szCs w:val="24"/>
                 </w:rPr>
+                <m:t xml:space="preserve">             </m:t>
+              </m:r>
+              <m:r>
+                <w:rPr>
+                  <w:rFonts w:ascii="Cambria Math" w:eastAsia="Cambria Math" w:hAnsi="Cambria Math" w:cstheme="minorHAnsi"/>
+                  <w:sz w:val="24"/>
+                  <w:szCs w:val="24"/>
+                </w:rPr>
                 <m:t>∨</m:t>
+              </m:r>
+              <m:r>
+                <w:rPr>
+                  <w:rFonts w:ascii="Cambria Math" w:eastAsia="Cambria Math" w:hAnsi="Cambria Math" w:cstheme="minorHAnsi"/>
+                  <w:sz w:val="24"/>
+                  <w:szCs w:val="24"/>
+                </w:rPr>
+                <m:t xml:space="preserve">    </m:t>
               </m:r>
               <m:d>
                 <m:dPr>
@@ -3694,18 +4290,40 @@
                 <w:sz w:val="24"/>
                 <w:szCs w:val="24"/>
               </w:rPr>
+              <w:t xml:space="preserve">   </w:t>
+            </w:r>
+            <w:r>
+              <w:rPr>
+                <w:rFonts w:asciiTheme="minorHAnsi" w:eastAsia="Cambria Math" w:hAnsiTheme="minorHAnsi" w:cstheme="minorHAnsi"/>
+                <w:sz w:val="24"/>
+                <w:szCs w:val="24"/>
+              </w:rPr>
+              <w:t xml:space="preserve">                                </w:t>
+            </w:r>
+            <w:r>
+              <w:rPr>
+                <w:rFonts w:asciiTheme="minorHAnsi" w:eastAsia="Cambria Math" w:hAnsiTheme="minorHAnsi" w:cstheme="minorHAnsi"/>
+                <w:sz w:val="24"/>
+                <w:szCs w:val="24"/>
+              </w:rPr>
+              <w:t xml:space="preserve"> </w:t>
+            </w:r>
+            <w:r>
+              <w:rPr>
+                <w:rFonts w:asciiTheme="minorHAnsi" w:eastAsia="Cambria Math" w:hAnsiTheme="minorHAnsi" w:cstheme="minorHAnsi"/>
+                <w:sz w:val="24"/>
+                <w:szCs w:val="24"/>
+              </w:rPr>
               <w:t xml:space="preserve">Doble </w:t>
             </w:r>
-            <w:proofErr w:type="spellStart"/>
             <w:r>
               <w:rPr>
                 <w:rFonts w:asciiTheme="minorHAnsi" w:eastAsia="Cambria Math" w:hAnsiTheme="minorHAnsi" w:cstheme="minorHAnsi"/>
                 <w:sz w:val="24"/>
                 <w:szCs w:val="24"/>
               </w:rPr>
-              <w:t>Negacion</w:t>
+              <w:t>Negación</w:t>
             </w:r>
-            <w:proofErr w:type="spellEnd"/>
           </w:p>
           <w:p>
             <w:pPr>
@@ -3828,7 +4446,31 @@
                 <w:sz w:val="24"/>
                 <w:szCs w:val="24"/>
               </w:rPr>
-              <w:t xml:space="preserve">   Absorcion</w:t>
+              <w:t xml:space="preserve"> </w:t>
+            </w:r>
+            <w:r>
+              <w:rPr>
+                <w:rFonts w:asciiTheme="minorHAnsi" w:eastAsia="Cambria Math" w:hAnsiTheme="minorHAnsi" w:cstheme="minorHAnsi"/>
+                <w:sz w:val="24"/>
+                <w:szCs w:val="24"/>
+              </w:rPr>
+              <w:t xml:space="preserve">    </w:t>
+            </w:r>
+            <w:r>
+              <w:rPr>
+                <w:rFonts w:asciiTheme="minorHAnsi" w:eastAsia="Cambria Math" w:hAnsiTheme="minorHAnsi" w:cstheme="minorHAnsi"/>
+                <w:sz w:val="24"/>
+                <w:szCs w:val="24"/>
+              </w:rPr>
+              <w:t xml:space="preserve">              </w:t>
+            </w:r>
+            <w:r>
+              <w:rPr>
+                <w:rFonts w:asciiTheme="minorHAnsi" w:eastAsia="Cambria Math" w:hAnsiTheme="minorHAnsi" w:cstheme="minorHAnsi"/>
+                <w:sz w:val="24"/>
+                <w:szCs w:val="24"/>
+              </w:rPr>
+              <w:t xml:space="preserve">  Absorcion</w:t>
             </w:r>
           </w:p>
           <w:p>
@@ -3889,7 +4531,23 @@
                 <w:sz w:val="24"/>
                 <w:szCs w:val="24"/>
               </w:rPr>
-              <w:t xml:space="preserve">   Complemento</w:t>
+              <w:t xml:space="preserve">  </w:t>
+            </w:r>
+            <w:r>
+              <w:rPr>
+                <w:rFonts w:asciiTheme="minorHAnsi" w:eastAsia="Cambria Math" w:hAnsiTheme="minorHAnsi" w:cstheme="minorHAnsi"/>
+                <w:sz w:val="24"/>
+                <w:szCs w:val="24"/>
+              </w:rPr>
+              <w:t xml:space="preserve">    </w:t>
+            </w:r>
+            <w:r>
+              <w:rPr>
+                <w:rFonts w:asciiTheme="minorHAnsi" w:eastAsia="Cambria Math" w:hAnsiTheme="minorHAnsi" w:cstheme="minorHAnsi"/>
+                <w:sz w:val="24"/>
+                <w:szCs w:val="24"/>
+              </w:rPr>
+              <w:t xml:space="preserve"> Complemento</w:t>
             </w:r>
           </w:p>
           <w:p>
@@ -3950,7 +4608,39 @@
                 <w:sz w:val="24"/>
                 <w:szCs w:val="24"/>
               </w:rPr>
-              <w:t xml:space="preserve">   Identidad</w:t>
+              <w:t xml:space="preserve">   </w:t>
+            </w:r>
+            <w:r>
+              <w:rPr>
+                <w:rFonts w:asciiTheme="minorHAnsi" w:eastAsia="Cambria Math" w:hAnsiTheme="minorHAnsi" w:cstheme="minorHAnsi"/>
+                <w:sz w:val="24"/>
+                <w:szCs w:val="24"/>
+              </w:rPr>
+              <w:t xml:space="preserve">   </w:t>
+            </w:r>
+            <w:r>
+              <w:rPr>
+                <w:rFonts w:asciiTheme="minorHAnsi" w:eastAsia="Cambria Math" w:hAnsiTheme="minorHAnsi" w:cstheme="minorHAnsi"/>
+                <w:sz w:val="24"/>
+                <w:szCs w:val="24"/>
+              </w:rPr>
+              <w:t xml:space="preserve">   </w:t>
+            </w:r>
+            <w:r>
+              <w:rPr>
+                <w:rFonts w:asciiTheme="minorHAnsi" w:eastAsia="Cambria Math" w:hAnsiTheme="minorHAnsi" w:cstheme="minorHAnsi"/>
+                <w:sz w:val="24"/>
+                <w:szCs w:val="24"/>
+              </w:rPr>
+              <w:t xml:space="preserve"> </w:t>
+            </w:r>
+            <w:r>
+              <w:rPr>
+                <w:rFonts w:asciiTheme="minorHAnsi" w:eastAsia="Cambria Math" w:hAnsiTheme="minorHAnsi" w:cstheme="minorHAnsi"/>
+                <w:sz w:val="24"/>
+                <w:szCs w:val="24"/>
+              </w:rPr>
+              <w:t>Identidad</w:t>
             </w:r>
           </w:p>
           <w:p>
@@ -4047,10 +4737,9 @@
             </w:r>
           </w:p>
         </w:tc>
-        <w:bookmarkStart w:id="0" w:name="_GoBack"/>
         <w:tc>
           <w:tcPr>
-            <w:tcW w:w="9355" w:type="dxa"/>
+            <w:tcW w:w="11907" w:type="dxa"/>
           </w:tcPr>
           <w:p>
             <w:pPr>
@@ -4116,7 +4805,23 @@
                   <w:sz w:val="24"/>
                   <w:szCs w:val="24"/>
                 </w:rPr>
+                <m:t xml:space="preserve">      </m:t>
+              </m:r>
+              <m:r>
+                <w:rPr>
+                  <w:rFonts w:ascii="Cambria Math" w:eastAsia="Cambria Math" w:hAnsi="Cambria Math" w:cstheme="minorHAnsi"/>
+                  <w:sz w:val="24"/>
+                  <w:szCs w:val="24"/>
+                </w:rPr>
                 <m:t>∨</m:t>
+              </m:r>
+              <m:r>
+                <w:rPr>
+                  <w:rFonts w:ascii="Cambria Math" w:eastAsia="Cambria Math" w:hAnsi="Cambria Math" w:cstheme="minorHAnsi"/>
+                  <w:sz w:val="24"/>
+                  <w:szCs w:val="24"/>
+                </w:rPr>
+                <m:t xml:space="preserve">  </m:t>
               </m:r>
               <m:d>
                 <m:dPr>
@@ -4175,21 +4880,513 @@
                 <w:sz w:val="24"/>
                 <w:szCs w:val="24"/>
               </w:rPr>
-              <w:t xml:space="preserve">  Absorcion</w:t>
+              <w:t xml:space="preserve"> </w:t>
             </w:r>
-          </w:p>
-          <w:bookmarkEnd w:id="0"/>
-          <w:p>
-            <w:pPr>
+            <w:r>
               <w:rPr>
                 <w:rFonts w:asciiTheme="minorHAnsi" w:eastAsia="Cambria Math" w:hAnsiTheme="minorHAnsi" w:cstheme="minorHAnsi"/>
                 <w:sz w:val="24"/>
                 <w:szCs w:val="24"/>
               </w:rPr>
-            </w:pPr>
-          </w:p>
-          <w:p>
-            <w:pPr>
+              <w:t xml:space="preserve">    </w:t>
+            </w:r>
+            <w:r>
+              <w:rPr>
+                <w:rFonts w:asciiTheme="minorHAnsi" w:eastAsia="Cambria Math" w:hAnsiTheme="minorHAnsi" w:cstheme="minorHAnsi"/>
+                <w:sz w:val="24"/>
+                <w:szCs w:val="24"/>
+              </w:rPr>
+              <w:t xml:space="preserve">   Distributiva</w:t>
+            </w:r>
+          </w:p>
+          <w:p>
+            <w:pPr>
+              <w:jc w:val="center"/>
+              <w:rPr>
+                <w:rFonts w:asciiTheme="minorHAnsi" w:eastAsia="Cambria Math" w:hAnsiTheme="minorHAnsi" w:cstheme="minorHAnsi"/>
+                <w:sz w:val="24"/>
+                <w:szCs w:val="24"/>
+              </w:rPr>
+            </w:pPr>
+            <m:oMath>
+              <m:d>
+                <m:dPr>
+                  <m:ctrlPr>
+                    <w:rPr>
+                      <w:rFonts w:ascii="Cambria Math" w:eastAsia="Cambria Math" w:hAnsi="Cambria Math" w:cstheme="minorHAnsi"/>
+                      <w:sz w:val="24"/>
+                      <w:szCs w:val="24"/>
+                    </w:rPr>
+                  </m:ctrlPr>
+                </m:dPr>
+                <m:e>
+                  <m:r>
+                    <w:rPr>
+                      <w:rFonts w:ascii="Cambria Math" w:hAnsi="Cambria Math" w:cstheme="minorHAnsi"/>
+                    </w:rPr>
+                    <m:t>¬</m:t>
+                  </m:r>
+                  <m:r>
+                    <w:rPr>
+                      <w:rFonts w:ascii="Cambria Math" w:eastAsia="Cambria Math" w:hAnsi="Cambria Math" w:cstheme="minorHAnsi"/>
+                      <w:sz w:val="24"/>
+                      <w:szCs w:val="24"/>
+                    </w:rPr>
+                    <m:t>p∧</m:t>
+                  </m:r>
+                  <m:d>
+                    <m:dPr>
+                      <m:ctrlPr>
+                        <w:rPr>
+                          <w:rFonts w:ascii="Cambria Math" w:eastAsia="Cambria Math" w:hAnsi="Cambria Math" w:cstheme="minorHAnsi"/>
+                          <w:sz w:val="24"/>
+                          <w:szCs w:val="24"/>
+                        </w:rPr>
+                      </m:ctrlPr>
+                    </m:dPr>
+                    <m:e>
+                      <m:r>
+                        <w:rPr>
+                          <w:rFonts w:ascii="Cambria Math" w:eastAsia="Cambria Math" w:hAnsi="Cambria Math" w:cstheme="minorHAnsi"/>
+                          <w:sz w:val="24"/>
+                          <w:szCs w:val="24"/>
+                        </w:rPr>
+                        <m:t>¬q∧r</m:t>
+                      </m:r>
+                    </m:e>
+                  </m:d>
+                </m:e>
+              </m:d>
+              <m:r>
+                <w:rPr>
+                  <w:rFonts w:ascii="Cambria Math" w:eastAsia="Cambria Math" w:hAnsi="Cambria Math" w:cstheme="minorHAnsi"/>
+                  <w:sz w:val="24"/>
+                  <w:szCs w:val="24"/>
+                </w:rPr>
+                <m:t xml:space="preserve">  ∨</m:t>
+              </m:r>
+              <m:r>
+                <w:rPr>
+                  <w:rFonts w:ascii="Cambria Math" w:eastAsia="Cambria Math" w:hAnsi="Cambria Math" w:cstheme="minorHAnsi"/>
+                  <w:sz w:val="24"/>
+                  <w:szCs w:val="24"/>
+                </w:rPr>
+                <m:t xml:space="preserve">  </m:t>
+              </m:r>
+              <m:d>
+                <m:dPr>
+                  <m:ctrlPr>
+                    <w:rPr>
+                      <w:rFonts w:ascii="Cambria Math" w:eastAsia="Cambria Math" w:hAnsi="Cambria Math" w:cstheme="minorHAnsi"/>
+                      <w:sz w:val="24"/>
+                      <w:szCs w:val="24"/>
+                    </w:rPr>
+                  </m:ctrlPr>
+                </m:dPr>
+                <m:e>
+                  <m:r>
+                    <w:rPr>
+                      <w:rFonts w:ascii="Cambria Math" w:eastAsia="Cambria Math" w:hAnsi="Cambria Math" w:cstheme="minorHAnsi"/>
+                      <w:sz w:val="24"/>
+                      <w:szCs w:val="24"/>
+                    </w:rPr>
+                    <m:t xml:space="preserve"> r ∧ </m:t>
+                  </m:r>
+                  <m:d>
+                    <m:dPr>
+                      <m:ctrlPr>
+                        <w:rPr>
+                          <w:rFonts w:ascii="Cambria Math" w:eastAsia="Cambria Math" w:hAnsi="Cambria Math" w:cstheme="minorHAnsi"/>
+                          <w:sz w:val="24"/>
+                          <w:szCs w:val="24"/>
+                        </w:rPr>
+                      </m:ctrlPr>
+                    </m:dPr>
+                    <m:e>
+                      <m:r>
+                        <w:rPr>
+                          <w:rFonts w:ascii="Cambria Math" w:eastAsia="Cambria Math" w:hAnsi="Cambria Math" w:cstheme="minorHAnsi"/>
+                          <w:sz w:val="24"/>
+                          <w:szCs w:val="24"/>
+                        </w:rPr>
+                        <m:t>p ∨q</m:t>
+                      </m:r>
+                    </m:e>
+                  </m:d>
+                </m:e>
+              </m:d>
+              <m:r>
+                <w:rPr>
+                  <w:rFonts w:ascii="Cambria Math" w:eastAsia="Cambria Math" w:hAnsi="Cambria Math" w:cstheme="minorHAnsi"/>
+                  <w:sz w:val="24"/>
+                  <w:szCs w:val="24"/>
+                </w:rPr>
+                <m:t>≡r</m:t>
+              </m:r>
+            </m:oMath>
+            <w:r>
+              <w:rPr>
+                <w:rFonts w:asciiTheme="minorHAnsi" w:eastAsia="Cambria Math" w:hAnsiTheme="minorHAnsi" w:cstheme="minorHAnsi"/>
+                <w:sz w:val="24"/>
+                <w:szCs w:val="24"/>
+              </w:rPr>
+              <w:t xml:space="preserve">  </w:t>
+            </w:r>
+            <w:r>
+              <w:rPr>
+                <w:rFonts w:asciiTheme="minorHAnsi" w:eastAsia="Cambria Math" w:hAnsiTheme="minorHAnsi" w:cstheme="minorHAnsi"/>
+                <w:sz w:val="24"/>
+                <w:szCs w:val="24"/>
+              </w:rPr>
+              <w:t xml:space="preserve">    </w:t>
+            </w:r>
+            <w:r>
+              <w:rPr>
+                <w:rFonts w:asciiTheme="minorHAnsi" w:eastAsia="Cambria Math" w:hAnsiTheme="minorHAnsi" w:cstheme="minorHAnsi"/>
+                <w:sz w:val="24"/>
+                <w:szCs w:val="24"/>
+              </w:rPr>
+              <w:t xml:space="preserve">      Morgan </w:t>
+            </w:r>
+          </w:p>
+          <w:p>
+            <w:pPr>
+              <w:jc w:val="center"/>
+              <w:rPr>
+                <w:rFonts w:asciiTheme="minorHAnsi" w:eastAsia="Cambria Math" w:hAnsiTheme="minorHAnsi" w:cstheme="minorHAnsi"/>
+                <w:sz w:val="24"/>
+                <w:szCs w:val="24"/>
+              </w:rPr>
+            </w:pPr>
+            <m:oMath>
+              <m:r>
+                <w:rPr>
+                  <w:rFonts w:ascii="Cambria Math" w:hAnsi="Cambria Math" w:cstheme="minorHAnsi"/>
+                </w:rPr>
+                <m:t>¬</m:t>
+              </m:r>
+              <m:d>
+                <m:dPr>
+                  <m:ctrlPr>
+                    <w:rPr>
+                      <w:rFonts w:ascii="Cambria Math" w:eastAsia="Cambria Math" w:hAnsi="Cambria Math" w:cstheme="minorHAnsi"/>
+                      <w:sz w:val="24"/>
+                      <w:szCs w:val="24"/>
+                    </w:rPr>
+                  </m:ctrlPr>
+                </m:dPr>
+                <m:e>
+                  <m:r>
+                    <w:rPr>
+                      <w:rFonts w:ascii="Cambria Math" w:eastAsia="Cambria Math" w:hAnsi="Cambria Math" w:cstheme="minorHAnsi"/>
+                      <w:sz w:val="24"/>
+                      <w:szCs w:val="24"/>
+                    </w:rPr>
+                    <m:t>p</m:t>
+                  </m:r>
+                  <m:r>
+                    <w:rPr>
+                      <w:rFonts w:ascii="Cambria Math" w:eastAsia="Cambria Math" w:hAnsi="Cambria Math" w:cstheme="minorHAnsi"/>
+                      <w:sz w:val="24"/>
+                      <w:szCs w:val="24"/>
+                    </w:rPr>
+                    <m:t xml:space="preserve">∨q </m:t>
+                  </m:r>
+                </m:e>
+              </m:d>
+              <m:r>
+                <w:rPr>
+                  <w:rFonts w:ascii="Cambria Math" w:eastAsia="Cambria Math" w:hAnsi="Cambria Math" w:cstheme="minorHAnsi"/>
+                  <w:sz w:val="24"/>
+                  <w:szCs w:val="24"/>
+                </w:rPr>
+                <m:t xml:space="preserve"> </m:t>
+              </m:r>
+              <m:r>
+                <w:rPr>
+                  <w:rFonts w:ascii="Cambria Math" w:eastAsia="Cambria Math" w:hAnsi="Cambria Math" w:cstheme="minorHAnsi"/>
+                  <w:sz w:val="24"/>
+                  <w:szCs w:val="24"/>
+                </w:rPr>
+                <m:t>∧r</m:t>
+              </m:r>
+              <m:r>
+                <w:rPr>
+                  <w:rFonts w:ascii="Cambria Math" w:eastAsia="Cambria Math" w:hAnsi="Cambria Math" w:cstheme="minorHAnsi"/>
+                  <w:sz w:val="24"/>
+                  <w:szCs w:val="24"/>
+                </w:rPr>
+                <m:t xml:space="preserve">     </m:t>
+              </m:r>
+              <m:r>
+                <w:rPr>
+                  <w:rFonts w:ascii="Cambria Math" w:eastAsia="Cambria Math" w:hAnsi="Cambria Math" w:cstheme="minorHAnsi"/>
+                  <w:sz w:val="24"/>
+                  <w:szCs w:val="24"/>
+                </w:rPr>
+                <m:t xml:space="preserve"> ∨</m:t>
+              </m:r>
+              <m:r>
+                <m:rPr>
+                  <m:sty m:val="p"/>
+                </m:rPr>
+                <w:rPr>
+                  <w:rFonts w:ascii="Cambria Math" w:eastAsia="Cambria Math" w:hAnsi="Cambria Math" w:cstheme="minorHAnsi"/>
+                  <w:sz w:val="24"/>
+                  <w:szCs w:val="24"/>
+                </w:rPr>
+                <m:t xml:space="preserve">    </m:t>
+              </m:r>
+              <m:r>
+                <w:rPr>
+                  <w:rFonts w:ascii="Cambria Math" w:eastAsia="Cambria Math" w:hAnsi="Cambria Math" w:cstheme="minorHAnsi"/>
+                  <w:sz w:val="24"/>
+                  <w:szCs w:val="24"/>
+                </w:rPr>
+                <m:t xml:space="preserve">r ∧ </m:t>
+              </m:r>
+              <m:d>
+                <m:dPr>
+                  <m:ctrlPr>
+                    <w:rPr>
+                      <w:rFonts w:ascii="Cambria Math" w:eastAsia="Cambria Math" w:hAnsi="Cambria Math" w:cstheme="minorHAnsi"/>
+                      <w:sz w:val="24"/>
+                      <w:szCs w:val="24"/>
+                    </w:rPr>
+                  </m:ctrlPr>
+                </m:dPr>
+                <m:e>
+                  <m:r>
+                    <w:rPr>
+                      <w:rFonts w:ascii="Cambria Math" w:eastAsia="Cambria Math" w:hAnsi="Cambria Math" w:cstheme="minorHAnsi"/>
+                      <w:sz w:val="24"/>
+                      <w:szCs w:val="24"/>
+                    </w:rPr>
+                    <m:t>p ∨q</m:t>
+                  </m:r>
+                </m:e>
+              </m:d>
+              <m:r>
+                <w:rPr>
+                  <w:rFonts w:ascii="Cambria Math" w:eastAsia="Cambria Math" w:hAnsi="Cambria Math" w:cstheme="minorHAnsi"/>
+                  <w:sz w:val="24"/>
+                  <w:szCs w:val="24"/>
+                </w:rPr>
+                <m:t>≡r</m:t>
+              </m:r>
+            </m:oMath>
+            <w:r>
+              <w:rPr>
+                <w:rFonts w:asciiTheme="minorHAnsi" w:eastAsia="Cambria Math" w:hAnsiTheme="minorHAnsi" w:cstheme="minorHAnsi"/>
+                <w:sz w:val="24"/>
+                <w:szCs w:val="24"/>
+              </w:rPr>
+              <w:t xml:space="preserve"> </w:t>
+            </w:r>
+            <w:r>
+              <w:rPr>
+                <w:rFonts w:asciiTheme="minorHAnsi" w:eastAsia="Cambria Math" w:hAnsiTheme="minorHAnsi" w:cstheme="minorHAnsi"/>
+                <w:sz w:val="24"/>
+                <w:szCs w:val="24"/>
+              </w:rPr>
+              <w:t xml:space="preserve">     </w:t>
+            </w:r>
+            <w:r>
+              <w:rPr>
+                <w:rFonts w:asciiTheme="minorHAnsi" w:eastAsia="Cambria Math" w:hAnsiTheme="minorHAnsi" w:cstheme="minorHAnsi"/>
+                <w:sz w:val="24"/>
+                <w:szCs w:val="24"/>
+              </w:rPr>
+              <w:t xml:space="preserve"> Distributiva</w:t>
+            </w:r>
+          </w:p>
+          <w:p>
+            <w:pPr>
+              <w:jc w:val="center"/>
+              <w:rPr>
+                <w:rFonts w:asciiTheme="minorHAnsi" w:eastAsia="Cambria Math" w:hAnsiTheme="minorHAnsi" w:cstheme="minorHAnsi"/>
+                <w:sz w:val="24"/>
+                <w:szCs w:val="24"/>
+              </w:rPr>
+            </w:pPr>
+            <m:oMath>
+              <m:r>
+                <w:rPr>
+                  <w:rFonts w:ascii="Cambria Math" w:eastAsia="Cambria Math" w:hAnsi="Cambria Math" w:cstheme="minorHAnsi"/>
+                  <w:sz w:val="24"/>
+                  <w:szCs w:val="24"/>
+                </w:rPr>
+                <m:t>r      ∨</m:t>
+              </m:r>
+              <m:r>
+                <w:rPr>
+                  <w:rFonts w:ascii="Cambria Math" w:eastAsia="Cambria Math" w:hAnsi="Cambria Math" w:cstheme="minorHAnsi"/>
+                  <w:sz w:val="24"/>
+                  <w:szCs w:val="24"/>
+                </w:rPr>
+                <m:t xml:space="preserve"> [</m:t>
+              </m:r>
+              <m:r>
+                <w:rPr>
+                  <w:rFonts w:ascii="Cambria Math" w:hAnsi="Cambria Math" w:cstheme="minorHAnsi"/>
+                </w:rPr>
+                <m:t>¬</m:t>
+              </m:r>
+              <m:d>
+                <m:dPr>
+                  <m:ctrlPr>
+                    <w:rPr>
+                      <w:rFonts w:ascii="Cambria Math" w:eastAsia="Cambria Math" w:hAnsi="Cambria Math" w:cstheme="minorHAnsi"/>
+                      <w:sz w:val="24"/>
+                      <w:szCs w:val="24"/>
+                    </w:rPr>
+                  </m:ctrlPr>
+                </m:dPr>
+                <m:e>
+                  <m:r>
+                    <w:rPr>
+                      <w:rFonts w:ascii="Cambria Math" w:eastAsia="Cambria Math" w:hAnsi="Cambria Math" w:cstheme="minorHAnsi"/>
+                      <w:sz w:val="24"/>
+                      <w:szCs w:val="24"/>
+                    </w:rPr>
+                    <m:t xml:space="preserve">p∨q </m:t>
+                  </m:r>
+                </m:e>
+              </m:d>
+              <m:r>
+                <w:rPr>
+                  <w:rFonts w:ascii="Cambria Math" w:eastAsia="Cambria Math" w:hAnsi="Cambria Math" w:cstheme="minorHAnsi"/>
+                  <w:sz w:val="24"/>
+                  <w:szCs w:val="24"/>
+                </w:rPr>
+                <m:t xml:space="preserve"> ∨ </m:t>
+              </m:r>
+              <m:d>
+                <m:dPr>
+                  <m:ctrlPr>
+                    <w:rPr>
+                      <w:rFonts w:ascii="Cambria Math" w:eastAsia="Cambria Math" w:hAnsi="Cambria Math" w:cstheme="minorHAnsi"/>
+                      <w:sz w:val="24"/>
+                      <w:szCs w:val="24"/>
+                    </w:rPr>
+                  </m:ctrlPr>
+                </m:dPr>
+                <m:e>
+                  <m:r>
+                    <w:rPr>
+                      <w:rFonts w:ascii="Cambria Math" w:eastAsia="Cambria Math" w:hAnsi="Cambria Math" w:cstheme="minorHAnsi"/>
+                      <w:sz w:val="24"/>
+                      <w:szCs w:val="24"/>
+                    </w:rPr>
+                    <m:t>p ∨q</m:t>
+                  </m:r>
+                </m:e>
+              </m:d>
+              <m:r>
+                <w:rPr>
+                  <w:rFonts w:ascii="Cambria Math" w:eastAsia="Cambria Math" w:hAnsi="Cambria Math" w:cstheme="minorHAnsi"/>
+                  <w:sz w:val="24"/>
+                  <w:szCs w:val="24"/>
+                </w:rPr>
+                <m:t xml:space="preserve"> ]  </m:t>
+              </m:r>
+              <m:r>
+                <w:rPr>
+                  <w:rFonts w:ascii="Cambria Math" w:eastAsia="Cambria Math" w:hAnsi="Cambria Math" w:cstheme="minorHAnsi"/>
+                  <w:sz w:val="24"/>
+                  <w:szCs w:val="24"/>
+                </w:rPr>
+                <m:t>≡r</m:t>
+              </m:r>
+            </m:oMath>
+            <w:r>
+              <w:rPr>
+                <w:rFonts w:asciiTheme="minorHAnsi" w:eastAsia="Cambria Math" w:hAnsiTheme="minorHAnsi" w:cstheme="minorHAnsi"/>
+                <w:sz w:val="24"/>
+                <w:szCs w:val="24"/>
+              </w:rPr>
+              <w:t xml:space="preserve">    </w:t>
+            </w:r>
+            <w:r>
+              <w:rPr>
+                <w:rFonts w:asciiTheme="minorHAnsi" w:eastAsia="Cambria Math" w:hAnsiTheme="minorHAnsi" w:cstheme="minorHAnsi"/>
+                <w:sz w:val="24"/>
+                <w:szCs w:val="24"/>
+              </w:rPr>
+              <w:t>Complemento</w:t>
+            </w:r>
+          </w:p>
+          <w:p>
+            <w:pPr>
+              <w:jc w:val="center"/>
+              <w:rPr>
+                <w:rFonts w:asciiTheme="minorHAnsi" w:eastAsia="Cambria Math" w:hAnsiTheme="minorHAnsi" w:cstheme="minorHAnsi"/>
+                <w:sz w:val="24"/>
+                <w:szCs w:val="24"/>
+              </w:rPr>
+            </w:pPr>
+            <m:oMath>
+              <m:r>
+                <w:rPr>
+                  <w:rFonts w:ascii="Cambria Math" w:eastAsia="Cambria Math" w:hAnsi="Cambria Math" w:cstheme="minorHAnsi"/>
+                  <w:sz w:val="24"/>
+                  <w:szCs w:val="24"/>
+                </w:rPr>
+                <m:t>r      ∧</m:t>
+              </m:r>
+              <m:r>
+                <w:rPr>
+                  <w:rFonts w:ascii="Cambria Math" w:eastAsia="Cambria Math" w:hAnsi="Cambria Math" w:cstheme="minorHAnsi"/>
+                  <w:sz w:val="24"/>
+                  <w:szCs w:val="24"/>
+                </w:rPr>
+                <m:t xml:space="preserve">              T</m:t>
+              </m:r>
+              <m:r>
+                <w:rPr>
+                  <w:rFonts w:ascii="Cambria Math" w:eastAsia="Cambria Math" w:hAnsi="Cambria Math" w:cstheme="minorHAnsi"/>
+                  <w:sz w:val="24"/>
+                  <w:szCs w:val="24"/>
+                </w:rPr>
+                <m:t xml:space="preserve">  ≡r</m:t>
+              </m:r>
+            </m:oMath>
+            <w:r>
+              <w:rPr>
+                <w:rFonts w:asciiTheme="minorHAnsi" w:eastAsia="Cambria Math" w:hAnsiTheme="minorHAnsi" w:cstheme="minorHAnsi"/>
+                <w:sz w:val="24"/>
+                <w:szCs w:val="24"/>
+              </w:rPr>
+              <w:t xml:space="preserve">  Identidad</w:t>
+            </w:r>
+            <w:bookmarkStart w:id="0" w:name="_GoBack"/>
+            <w:bookmarkEnd w:id="0"/>
+          </w:p>
+          <w:p>
+            <w:pPr>
+              <w:jc w:val="center"/>
+              <w:rPr>
+                <w:rFonts w:asciiTheme="minorHAnsi" w:eastAsia="Cambria Math" w:hAnsiTheme="minorHAnsi" w:cstheme="minorHAnsi"/>
+                <w:sz w:val="24"/>
+                <w:szCs w:val="24"/>
+              </w:rPr>
+            </w:pPr>
+            <m:oMathPara>
+              <m:oMath>
+                <m:r>
+                  <w:rPr>
+                    <w:rFonts w:ascii="Cambria Math" w:eastAsia="Cambria Math" w:hAnsi="Cambria Math" w:cstheme="minorHAnsi"/>
+                    <w:sz w:val="24"/>
+                    <w:szCs w:val="24"/>
+                  </w:rPr>
+                  <m:t>r      ≡r</m:t>
+                </m:r>
+              </m:oMath>
+            </m:oMathPara>
+          </w:p>
+          <w:p>
+            <w:pPr>
+              <w:jc w:val="center"/>
               <w:rPr>
                 <w:rFonts w:asciiTheme="minorHAnsi" w:eastAsia="Cambria Math" w:hAnsiTheme="minorHAnsi" w:cstheme="minorHAnsi"/>
                 <w:sz w:val="24"/>
@@ -4234,7 +5431,7 @@
         </w:tc>
         <w:tc>
           <w:tcPr>
-            <w:tcW w:w="9355" w:type="dxa"/>
+            <w:tcW w:w="11907" w:type="dxa"/>
           </w:tcPr>
           <w:p>
             <w:pPr>
@@ -4478,13 +5675,14 @@
                 <w:sz w:val="24"/>
                 <w:szCs w:val="24"/>
               </w:rPr>
+              <w:lastRenderedPageBreak/>
               <w:t>1.h</w:t>
             </w:r>
           </w:p>
         </w:tc>
         <w:tc>
           <w:tcPr>
-            <w:tcW w:w="9355" w:type="dxa"/>
+            <w:tcW w:w="11907" w:type="dxa"/>
           </w:tcPr>
           <w:p>
             <w:pPr>
@@ -4582,7 +5780,23 @@
                 <w:sz w:val="24"/>
                 <w:szCs w:val="24"/>
               </w:rPr>
-              <w:t xml:space="preserve">  Ley de condicional / </w:t>
+              <w:t xml:space="preserve"> </w:t>
+            </w:r>
+            <w:r>
+              <w:rPr>
+                <w:rFonts w:asciiTheme="minorHAnsi" w:eastAsia="Cambria Math" w:hAnsiTheme="minorHAnsi" w:cstheme="minorHAnsi"/>
+                <w:sz w:val="24"/>
+                <w:szCs w:val="24"/>
+              </w:rPr>
+              <w:t xml:space="preserve">   </w:t>
+            </w:r>
+            <w:r>
+              <w:rPr>
+                <w:rFonts w:asciiTheme="minorHAnsi" w:eastAsia="Cambria Math" w:hAnsiTheme="minorHAnsi" w:cstheme="minorHAnsi"/>
+                <w:sz w:val="24"/>
+                <w:szCs w:val="24"/>
+              </w:rPr>
+              <w:t xml:space="preserve"> Ley de condicional / </w:t>
             </w:r>
             <w:proofErr w:type="spellStart"/>
             <w:r>
@@ -4705,7 +5919,23 @@
                 <w:sz w:val="24"/>
                 <w:szCs w:val="24"/>
               </w:rPr>
-              <w:t xml:space="preserve"> Ley de condicional / </w:t>
+              <w:t xml:space="preserve"> </w:t>
+            </w:r>
+            <w:r>
+              <w:rPr>
+                <w:rFonts w:asciiTheme="minorHAnsi" w:eastAsia="Cambria Math" w:hAnsiTheme="minorHAnsi" w:cstheme="minorHAnsi"/>
+                <w:sz w:val="24"/>
+                <w:szCs w:val="24"/>
+              </w:rPr>
+              <w:t xml:space="preserve">    </w:t>
+            </w:r>
+            <w:r>
+              <w:rPr>
+                <w:rFonts w:asciiTheme="minorHAnsi" w:eastAsia="Cambria Math" w:hAnsiTheme="minorHAnsi" w:cstheme="minorHAnsi"/>
+                <w:sz w:val="24"/>
+                <w:szCs w:val="24"/>
+              </w:rPr>
+              <w:t xml:space="preserve">Ley de condicional / </w:t>
             </w:r>
             <w:proofErr w:type="spellStart"/>
             <w:r>
@@ -4840,7 +6070,23 @@
                 <w:sz w:val="24"/>
                 <w:szCs w:val="24"/>
               </w:rPr>
-              <w:t xml:space="preserve">  Distributiva</w:t>
+              <w:t xml:space="preserve">  </w:t>
+            </w:r>
+            <w:r>
+              <w:rPr>
+                <w:rFonts w:asciiTheme="minorHAnsi" w:eastAsia="Cambria Math" w:hAnsiTheme="minorHAnsi" w:cstheme="minorHAnsi"/>
+                <w:sz w:val="24"/>
+                <w:szCs w:val="24"/>
+              </w:rPr>
+              <w:t xml:space="preserve">                                                        </w:t>
+            </w:r>
+            <w:r>
+              <w:rPr>
+                <w:rFonts w:asciiTheme="minorHAnsi" w:eastAsia="Cambria Math" w:hAnsiTheme="minorHAnsi" w:cstheme="minorHAnsi"/>
+                <w:sz w:val="24"/>
+                <w:szCs w:val="24"/>
+              </w:rPr>
+              <w:t>Distributiva</w:t>
             </w:r>
           </w:p>
           <w:p>
@@ -4944,7 +6190,23 @@
                 <w:sz w:val="24"/>
                 <w:szCs w:val="24"/>
               </w:rPr>
-              <w:t xml:space="preserve">   Morgan</w:t>
+              <w:t xml:space="preserve">   </w:t>
+            </w:r>
+            <w:r>
+              <w:rPr>
+                <w:rFonts w:asciiTheme="minorHAnsi" w:eastAsia="Cambria Math" w:hAnsiTheme="minorHAnsi" w:cstheme="minorHAnsi"/>
+                <w:sz w:val="24"/>
+                <w:szCs w:val="24"/>
+              </w:rPr>
+              <w:t xml:space="preserve">                                                                       </w:t>
+            </w:r>
+            <w:r>
+              <w:rPr>
+                <w:rFonts w:asciiTheme="minorHAnsi" w:eastAsia="Cambria Math" w:hAnsiTheme="minorHAnsi" w:cstheme="minorHAnsi"/>
+                <w:sz w:val="24"/>
+                <w:szCs w:val="24"/>
+              </w:rPr>
+              <w:t>Morgan</w:t>
             </w:r>
           </w:p>
           <w:p>
@@ -5099,14 +6361,13 @@
                 <w:sz w:val="24"/>
                 <w:szCs w:val="24"/>
               </w:rPr>
-              <w:lastRenderedPageBreak/>
               <w:t>1.i</w:t>
             </w:r>
           </w:p>
         </w:tc>
         <w:tc>
           <w:tcPr>
-            <w:tcW w:w="9355" w:type="dxa"/>
+            <w:tcW w:w="11907" w:type="dxa"/>
           </w:tcPr>
           <w:p>
             <w:pPr>
@@ -5329,7 +6590,7 @@
         </w:tc>
         <w:tc>
           <w:tcPr>
-            <w:tcW w:w="9355" w:type="dxa"/>
+            <w:tcW w:w="11907" w:type="dxa"/>
           </w:tcPr>
           <w:p>
             <w:pPr>
@@ -5448,7 +6709,23 @@
                 <w:sz w:val="24"/>
                 <w:szCs w:val="24"/>
               </w:rPr>
-              <w:t xml:space="preserve">  Ley de condicional / </w:t>
+              <w:t xml:space="preserve">  </w:t>
+            </w:r>
+            <w:r>
+              <w:rPr>
+                <w:rFonts w:asciiTheme="minorHAnsi" w:eastAsia="Cambria Math" w:hAnsiTheme="minorHAnsi" w:cstheme="minorHAnsi"/>
+                <w:sz w:val="24"/>
+                <w:szCs w:val="24"/>
+              </w:rPr>
+              <w:t xml:space="preserve">    </w:t>
+            </w:r>
+            <w:r>
+              <w:rPr>
+                <w:rFonts w:asciiTheme="minorHAnsi" w:eastAsia="Cambria Math" w:hAnsiTheme="minorHAnsi" w:cstheme="minorHAnsi"/>
+                <w:sz w:val="24"/>
+                <w:szCs w:val="24"/>
+              </w:rPr>
+              <w:t xml:space="preserve">Ley de condicional / </w:t>
             </w:r>
             <w:proofErr w:type="spellStart"/>
             <w:r>
@@ -5642,7 +6919,23 @@
                 <w:sz w:val="24"/>
                 <w:szCs w:val="24"/>
               </w:rPr>
-              <w:t xml:space="preserve">   Distributiva</w:t>
+              <w:t xml:space="preserve">  </w:t>
+            </w:r>
+            <w:r>
+              <w:rPr>
+                <w:rFonts w:asciiTheme="minorHAnsi" w:eastAsia="Cambria Math" w:hAnsiTheme="minorHAnsi" w:cstheme="minorHAnsi"/>
+                <w:sz w:val="24"/>
+                <w:szCs w:val="24"/>
+              </w:rPr>
+              <w:t xml:space="preserve">                                                 </w:t>
+            </w:r>
+            <w:r>
+              <w:rPr>
+                <w:rFonts w:asciiTheme="minorHAnsi" w:eastAsia="Cambria Math" w:hAnsiTheme="minorHAnsi" w:cstheme="minorHAnsi"/>
+                <w:sz w:val="24"/>
+                <w:szCs w:val="24"/>
+              </w:rPr>
+              <w:t xml:space="preserve"> Distributiva</w:t>
             </w:r>
           </w:p>
           <w:p>
@@ -5811,6 +7104,14 @@
                 <w:sz w:val="24"/>
                 <w:szCs w:val="24"/>
               </w:rPr>
+              <w:t xml:space="preserve">                                            </w:t>
+            </w:r>
+            <w:r>
+              <w:rPr>
+                <w:rFonts w:asciiTheme="minorHAnsi" w:eastAsia="Cambria Math" w:hAnsiTheme="minorHAnsi" w:cstheme="minorHAnsi"/>
+                <w:sz w:val="24"/>
+                <w:szCs w:val="24"/>
+              </w:rPr>
               <w:t xml:space="preserve"> Morgan</w:t>
             </w:r>
           </w:p>
@@ -5970,7 +7271,23 @@
                 <w:sz w:val="24"/>
                 <w:szCs w:val="24"/>
               </w:rPr>
-              <w:t xml:space="preserve">    Conmutativa</w:t>
+              <w:t xml:space="preserve">  </w:t>
+            </w:r>
+            <w:r>
+              <w:rPr>
+                <w:rFonts w:asciiTheme="minorHAnsi" w:eastAsia="Cambria Math" w:hAnsiTheme="minorHAnsi" w:cstheme="minorHAnsi"/>
+                <w:sz w:val="24"/>
+                <w:szCs w:val="24"/>
+              </w:rPr>
+              <w:t xml:space="preserve">                          </w:t>
+            </w:r>
+            <w:r>
+              <w:rPr>
+                <w:rFonts w:asciiTheme="minorHAnsi" w:eastAsia="Cambria Math" w:hAnsiTheme="minorHAnsi" w:cstheme="minorHAnsi"/>
+                <w:sz w:val="24"/>
+                <w:szCs w:val="24"/>
+              </w:rPr>
+              <w:t xml:space="preserve">  Conmutativa</w:t>
             </w:r>
           </w:p>
           <w:p>
@@ -6131,7 +7448,23 @@
                 <w:sz w:val="24"/>
                 <w:szCs w:val="24"/>
               </w:rPr>
-              <w:t xml:space="preserve">  Complemento</w:t>
+              <w:t xml:space="preserve"> </w:t>
+            </w:r>
+            <w:r>
+              <w:rPr>
+                <w:rFonts w:asciiTheme="minorHAnsi" w:eastAsia="Cambria Math" w:hAnsiTheme="minorHAnsi" w:cstheme="minorHAnsi"/>
+                <w:sz w:val="24"/>
+                <w:szCs w:val="24"/>
+              </w:rPr>
+              <w:t xml:space="preserve">                          </w:t>
+            </w:r>
+            <w:r>
+              <w:rPr>
+                <w:rFonts w:asciiTheme="minorHAnsi" w:eastAsia="Cambria Math" w:hAnsiTheme="minorHAnsi" w:cstheme="minorHAnsi"/>
+                <w:sz w:val="24"/>
+                <w:szCs w:val="24"/>
+              </w:rPr>
+              <w:t xml:space="preserve"> Complemento</w:t>
             </w:r>
           </w:p>
           <w:p>
@@ -6361,6 +7694,7 @@
         <w:t>*******************************************************************************************************************************</w:t>
       </w:r>
     </w:p>
+    <w:p/>
     <w:p/>
     <w:p>
       <w:pPr>
@@ -6438,7 +7772,6 @@
                 <w:sz w:val="24"/>
                 <w:szCs w:val="24"/>
               </w:rPr>
-              <w:lastRenderedPageBreak/>
               <w:t>2.a</w:t>
             </w:r>
           </w:p>
@@ -7443,7 +8776,6 @@
           <w:sz w:val="24"/>
           <w:szCs w:val="24"/>
         </w:rPr>
-        <w:lastRenderedPageBreak/>
         <w:t>4. Construya la tabla de verdad  de cada una de las siguientes proposiciones</w:t>
       </w:r>
     </w:p>
@@ -11844,6 +13176,7 @@
                 <w:sz w:val="24"/>
                 <w:szCs w:val="24"/>
               </w:rPr>
+              <w:lastRenderedPageBreak/>
               <w:t>4.e</w:t>
             </w:r>
           </w:p>
@@ -13851,7 +15184,6 @@
                       <w:sz w:val="24"/>
                       <w:szCs w:val="24"/>
                     </w:rPr>
-                    <w:lastRenderedPageBreak/>
                     <w:t>p</w:t>
                   </w:r>
                 </w:p>
@@ -16880,7 +18212,6 @@
                       <w:sz w:val="24"/>
                       <w:szCs w:val="24"/>
                     </w:rPr>
-                    <w:lastRenderedPageBreak/>
                     <w:t>p</w:t>
                   </w:r>
                 </w:p>
@@ -19547,7 +20878,6 @@
                       <w:sz w:val="24"/>
                       <w:szCs w:val="24"/>
                     </w:rPr>
-                    <w:lastRenderedPageBreak/>
                     <w:t>V</w:t>
                   </w:r>
                 </w:p>
@@ -23709,7 +25039,6 @@
                       <w:sz w:val="24"/>
                       <w:szCs w:val="24"/>
                     </w:rPr>
-                    <w:lastRenderedPageBreak/>
                     <w:t>V</w:t>
                   </w:r>
                 </w:p>
@@ -27821,7 +29150,6 @@
                       <w:sz w:val="24"/>
                       <w:szCs w:val="24"/>
                     </w:rPr>
-                    <w:lastRenderedPageBreak/>
                     <w:t>V</w:t>
                   </w:r>
                 </w:p>
@@ -30984,6 +32312,7 @@
                 <w:sz w:val="24"/>
                 <w:szCs w:val="24"/>
               </w:rPr>
+              <w:lastRenderedPageBreak/>
               <w:t>5.d</w:t>
             </w:r>
           </w:p>
@@ -33080,7 +34409,6 @@
                 <w:sz w:val="24"/>
                 <w:szCs w:val="24"/>
               </w:rPr>
-              <w:lastRenderedPageBreak/>
               <w:t>5.e</w:t>
             </w:r>
           </w:p>
@@ -35170,6 +36498,7 @@
                 <w:sz w:val="24"/>
                 <w:szCs w:val="24"/>
               </w:rPr>
+              <w:lastRenderedPageBreak/>
               <w:t>Solo es VE</w:t>
             </w:r>
             <w:r>
@@ -35671,7 +37000,6 @@
                 <w:sz w:val="24"/>
                 <w:szCs w:val="24"/>
               </w:rPr>
-              <w:lastRenderedPageBreak/>
               <w:t>6.c)</w:t>
             </w:r>
           </w:p>
@@ -38411,7 +39739,6 @@
                       <w:szCs w:val="24"/>
                       <w:highlight w:val="yellow"/>
                     </w:rPr>
-                    <w:lastRenderedPageBreak/>
                     <w:t>p</w:t>
                   </w:r>
                 </w:p>
@@ -40520,7 +41847,7 @@
       <w:headerReference w:type="first" r:id="rId18"/>
       <w:footerReference w:type="first" r:id="rId19"/>
       <w:pgSz w:w="15840" w:h="12240" w:orient="landscape"/>
-      <w:pgMar w:top="720" w:right="720" w:bottom="426" w:left="720" w:header="708" w:footer="708" w:gutter="0"/>
+      <w:pgMar w:top="426" w:right="720" w:bottom="426" w:left="720" w:header="708" w:footer="708" w:gutter="0"/>
       <w:pgNumType w:start="1"/>
       <w:cols w:space="720"/>
       <w:docGrid w:linePitch="299"/>
@@ -42439,7 +43766,7 @@
 </file>
 
 <file path=customXml/itemProps2.xml><?xml version="1.0" encoding="utf-8"?>
-<ds:datastoreItem xmlns:ds="http://schemas.openxmlformats.org/officeDocument/2006/customXml" ds:itemID="{2453C0BE-2AA0-4125-9DBF-8B428FD30850}">
+<ds:datastoreItem xmlns:ds="http://schemas.openxmlformats.org/officeDocument/2006/customXml" ds:itemID="{84F86C9A-5FFF-4FD7-95E0-EB1D3046DD27}">
   <ds:schemaRefs>
     <ds:schemaRef ds:uri="http://schemas.openxmlformats.org/officeDocument/2006/bibliography"/>
   </ds:schemaRefs>

</xml_diff>